<commit_message>
feat: Create folders by category.
</commit_message>
<xml_diff>
--- a/工作笔记.docx
+++ b/工作笔记.docx
@@ -1,6 +1,6 @@
 
 <file path=word/document.xml><?xml version="1.0" encoding="utf-8"?>
-<w:document xmlns:wpc="http://schemas.microsoft.com/office/word/2010/wordprocessingCanvas" xmlns:cx="http://schemas.microsoft.com/office/drawing/2014/chartex" xmlns:cx1="http://schemas.microsoft.com/office/drawing/2015/9/8/chartex" xmlns:cx2="http://schemas.microsoft.com/office/drawing/2015/10/21/chartex" xmlns:cx3="http://schemas.microsoft.com/office/drawing/2016/5/9/chartex" xmlns:cx4="http://schemas.microsoft.com/office/drawing/2016/5/10/chartex" xmlns:cx5="http://schemas.microsoft.com/office/drawing/2016/5/11/chartex" xmlns:cx6="http://schemas.microsoft.com/office/drawing/2016/5/12/chartex" xmlns:cx7="http://schemas.microsoft.com/office/drawing/2016/5/13/chartex" xmlns:cx8="http://schemas.microsoft.com/office/drawing/2016/5/14/chartex" xmlns:mc="http://schemas.openxmlformats.org/markup-compatibility/2006" xmlns:aink="http://schemas.microsoft.com/office/drawing/2016/ink" xmlns:am3d="http://schemas.microsoft.com/office/drawing/2017/model3d" xmlns:o="urn:schemas-microsoft-com:office:office" xmlns:r="http://schemas.openxmlformats.org/officeDocument/2006/relationships" xmlns:m="http://schemas.openxmlformats.org/officeDocument/2006/math" xmlns:v="urn:schemas-microsoft-com:vml" xmlns:wp14="http://schemas.microsoft.com/office/word/2010/wordprocessingDrawing" xmlns:wp="http://schemas.openxmlformats.org/drawingml/2006/wordprocessingDrawing" xmlns:w10="urn:schemas-microsoft-com:office:word" xmlns:w="http://schemas.openxmlformats.org/wordprocessingml/2006/main" xmlns:w14="http://schemas.microsoft.com/office/word/2010/wordml" xmlns:w15="http://schemas.microsoft.com/office/word/2012/wordml" xmlns:w16cex="http://schemas.microsoft.com/office/word/2018/wordml/cex" xmlns:w16cid="http://schemas.microsoft.com/office/word/2016/wordml/cid" xmlns:w16="http://schemas.microsoft.com/office/word/2018/wordml" xmlns:w16sdtdh="http://schemas.microsoft.com/office/word/2020/wordml/sdtdatahash" xmlns:w16se="http://schemas.microsoft.com/office/word/2015/wordml/symex" xmlns:wpg="http://schemas.microsoft.com/office/word/2010/wordprocessingGroup" xmlns:wpi="http://schemas.microsoft.com/office/word/2010/wordprocessingInk" xmlns:wne="http://schemas.microsoft.com/office/word/2006/wordml" xmlns:wps="http://schemas.microsoft.com/office/word/2010/wordprocessingShape" mc:Ignorable="w14 w15 w16se w16cid w16 w16cex w16sdtdh wp14">
+<w:document xmlns:wpc="http://schemas.microsoft.com/office/word/2010/wordprocessingCanvas" xmlns:cx="http://schemas.microsoft.com/office/drawing/2014/chartex" xmlns:cx1="http://schemas.microsoft.com/office/drawing/2015/9/8/chartex" xmlns:cx2="http://schemas.microsoft.com/office/drawing/2015/10/21/chartex" xmlns:cx3="http://schemas.microsoft.com/office/drawing/2016/5/9/chartex" xmlns:cx4="http://schemas.microsoft.com/office/drawing/2016/5/10/chartex" xmlns:cx5="http://schemas.microsoft.com/office/drawing/2016/5/11/chartex" xmlns:cx6="http://schemas.microsoft.com/office/drawing/2016/5/12/chartex" xmlns:cx7="http://schemas.microsoft.com/office/drawing/2016/5/13/chartex" xmlns:cx8="http://schemas.microsoft.com/office/drawing/2016/5/14/chartex" xmlns:mc="http://schemas.openxmlformats.org/markup-compatibility/2006" xmlns:aink="http://schemas.microsoft.com/office/drawing/2016/ink" xmlns:am3d="http://schemas.microsoft.com/office/drawing/2017/model3d" xmlns:o="urn:schemas-microsoft-com:office:office" xmlns:oel="http://schemas.microsoft.com/office/2019/extlst" xmlns:r="http://schemas.openxmlformats.org/officeDocument/2006/relationships" xmlns:m="http://schemas.openxmlformats.org/officeDocument/2006/math" xmlns:v="urn:schemas-microsoft-com:vml" xmlns:wp14="http://schemas.microsoft.com/office/word/2010/wordprocessingDrawing" xmlns:wp="http://schemas.openxmlformats.org/drawingml/2006/wordprocessingDrawing" xmlns:w10="urn:schemas-microsoft-com:office:word" xmlns:w="http://schemas.openxmlformats.org/wordprocessingml/2006/main" xmlns:w14="http://schemas.microsoft.com/office/word/2010/wordml" xmlns:w15="http://schemas.microsoft.com/office/word/2012/wordml" xmlns:w16cex="http://schemas.microsoft.com/office/word/2018/wordml/cex" xmlns:w16cid="http://schemas.microsoft.com/office/word/2016/wordml/cid" xmlns:w16="http://schemas.microsoft.com/office/word/2018/wordml" xmlns:w16du="http://schemas.microsoft.com/office/word/2023/wordml/word16du" xmlns:w16sdtdh="http://schemas.microsoft.com/office/word/2020/wordml/sdtdatahash" xmlns:w16se="http://schemas.microsoft.com/office/word/2015/wordml/symex" xmlns:wpg="http://schemas.microsoft.com/office/word/2010/wordprocessingGroup" xmlns:wpi="http://schemas.microsoft.com/office/word/2010/wordprocessingInk" xmlns:wne="http://schemas.microsoft.com/office/word/2006/wordml" xmlns:wps="http://schemas.microsoft.com/office/word/2010/wordprocessingShape" mc:Ignorable="w14 w15 w16se w16cid w16 w16cex w16sdtdh w16du wp14">
   <w:body>
     <w:p>
       <w:pPr>
@@ -159,12 +159,12 @@
       <w:pPr>
         <w:ind w:firstLine="480"/>
         <w:sectPr>
-          <w:headerReference w:type="even" r:id="rId8"/>
-          <w:headerReference w:type="default" r:id="rId9"/>
-          <w:footerReference w:type="even" r:id="rId10"/>
-          <w:footerReference w:type="default" r:id="rId11"/>
-          <w:headerReference w:type="first" r:id="rId12"/>
-          <w:footerReference w:type="first" r:id="rId13"/>
+          <w:headerReference w:type="even" r:id="rId9"/>
+          <w:headerReference w:type="default" r:id="rId10"/>
+          <w:footerReference w:type="even" r:id="rId11"/>
+          <w:footerReference w:type="default" r:id="rId12"/>
+          <w:headerReference w:type="first" r:id="rId13"/>
+          <w:footerReference w:type="first" r:id="rId14"/>
           <w:pgSz w:w="11906" w:h="16838"/>
           <w:pgMar w:top="1440" w:right="1800" w:bottom="1440" w:left="1800" w:header="851" w:footer="992" w:gutter="0"/>
           <w:cols w:space="425"/>
@@ -474,7 +474,7 @@
                     <pic:cNvPicPr/>
                   </pic:nvPicPr>
                   <pic:blipFill>
-                    <a:blip r:embed="rId14">
+                    <a:blip r:embed="rId15">
                       <a:extLst>
                         <a:ext uri="{28A0092B-C50C-407E-A947-70E740481C1C}">
                           <a14:useLocalDpi xmlns:a14="http://schemas.microsoft.com/office/drawing/2010/main" val="0"/>
@@ -550,7 +550,7 @@
                     <pic:cNvPicPr/>
                   </pic:nvPicPr>
                   <pic:blipFill>
-                    <a:blip r:embed="rId15">
+                    <a:blip r:embed="rId16">
                       <a:extLst>
                         <a:ext uri="{28A0092B-C50C-407E-A947-70E740481C1C}">
                           <a14:useLocalDpi xmlns:a14="http://schemas.microsoft.com/office/drawing/2010/main" val="0"/>
@@ -631,7 +631,7 @@
                     <pic:cNvPicPr/>
                   </pic:nvPicPr>
                   <pic:blipFill>
-                    <a:blip r:embed="rId16">
+                    <a:blip r:embed="rId17">
                       <a:extLst>
                         <a:ext uri="{28A0092B-C50C-407E-A947-70E740481C1C}">
                           <a14:useLocalDpi xmlns:a14="http://schemas.microsoft.com/office/drawing/2010/main" val="0"/>
@@ -1084,7 +1084,7 @@
                     <pic:cNvPicPr/>
                   </pic:nvPicPr>
                   <pic:blipFill>
-                    <a:blip r:embed="rId17">
+                    <a:blip r:embed="rId18">
                       <a:extLst>
                         <a:ext uri="{28A0092B-C50C-407E-A947-70E740481C1C}">
                           <a14:useLocalDpi xmlns:a14="http://schemas.microsoft.com/office/drawing/2010/main" val="0"/>
@@ -1136,7 +1136,7 @@
                     <pic:cNvPicPr/>
                   </pic:nvPicPr>
                   <pic:blipFill>
-                    <a:blip r:embed="rId18">
+                    <a:blip r:embed="rId19">
                       <a:extLst>
                         <a:ext uri="{28A0092B-C50C-407E-A947-70E740481C1C}">
                           <a14:useLocalDpi xmlns:a14="http://schemas.microsoft.com/office/drawing/2010/main" val="0"/>
@@ -1191,7 +1191,7 @@
                     </pic:cNvPicPr>
                   </pic:nvPicPr>
                   <pic:blipFill>
-                    <a:blip r:embed="rId19">
+                    <a:blip r:embed="rId20">
                       <a:extLst>
                         <a:ext uri="{28A0092B-C50C-407E-A947-70E740481C1C}">
                           <a14:useLocalDpi xmlns:a14="http://schemas.microsoft.com/office/drawing/2010/main" val="0"/>
@@ -1503,7 +1503,7 @@
                     <pic:cNvPicPr/>
                   </pic:nvPicPr>
                   <pic:blipFill>
-                    <a:blip r:embed="rId20">
+                    <a:blip r:embed="rId21">
                       <a:extLst>
                         <a:ext uri="{28A0092B-C50C-407E-A947-70E740481C1C}">
                           <a14:useLocalDpi xmlns:a14="http://schemas.microsoft.com/office/drawing/2010/main" val="0"/>
@@ -1806,7 +1806,7 @@
                     <pic:cNvPicPr/>
                   </pic:nvPicPr>
                   <pic:blipFill>
-                    <a:blip r:embed="rId21">
+                    <a:blip r:embed="rId22">
                       <a:extLst>
                         <a:ext uri="{28A0092B-C50C-407E-A947-70E740481C1C}">
                           <a14:useLocalDpi xmlns:a14="http://schemas.microsoft.com/office/drawing/2010/main" val="0"/>
@@ -1859,7 +1859,7 @@
                     <pic:cNvPicPr/>
                   </pic:nvPicPr>
                   <pic:blipFill>
-                    <a:blip r:embed="rId22">
+                    <a:blip r:embed="rId23">
                       <a:extLst>
                         <a:ext uri="{28A0092B-C50C-407E-A947-70E740481C1C}">
                           <a14:useLocalDpi xmlns:a14="http://schemas.microsoft.com/office/drawing/2010/main" val="0"/>
@@ -1912,7 +1912,7 @@
                     <pic:cNvPicPr/>
                   </pic:nvPicPr>
                   <pic:blipFill>
-                    <a:blip r:embed="rId23">
+                    <a:blip r:embed="rId24">
                       <a:extLst>
                         <a:ext uri="{28A0092B-C50C-407E-A947-70E740481C1C}">
                           <a14:useLocalDpi xmlns:a14="http://schemas.microsoft.com/office/drawing/2010/main" val="0"/>
@@ -1992,7 +1992,7 @@
                     <pic:cNvPicPr/>
                   </pic:nvPicPr>
                   <pic:blipFill>
-                    <a:blip r:embed="rId24">
+                    <a:blip r:embed="rId25">
                       <a:extLst>
                         <a:ext uri="{28A0092B-C50C-407E-A947-70E740481C1C}">
                           <a14:useLocalDpi xmlns:a14="http://schemas.microsoft.com/office/drawing/2010/main" val="0"/>
@@ -2113,7 +2113,7 @@
                     </pic:cNvPicPr>
                   </pic:nvPicPr>
                   <pic:blipFill>
-                    <a:blip r:embed="rId25">
+                    <a:blip r:embed="rId26">
                       <a:extLst>
                         <a:ext uri="{28A0092B-C50C-407E-A947-70E740481C1C}">
                           <a14:useLocalDpi xmlns:a14="http://schemas.microsoft.com/office/drawing/2010/main" val="0"/>
@@ -2262,7 +2262,7 @@
                     <pic:cNvPicPr/>
                   </pic:nvPicPr>
                   <pic:blipFill>
-                    <a:blip r:embed="rId26">
+                    <a:blip r:embed="rId27">
                       <a:extLst>
                         <a:ext uri="{28A0092B-C50C-407E-A947-70E740481C1C}">
                           <a14:useLocalDpi xmlns:a14="http://schemas.microsoft.com/office/drawing/2010/main" val="0"/>
@@ -2351,6 +2351,1374 @@
     </w:p>
     <w:p>
       <w:pPr>
+        <w:pStyle w:val="2"/>
+      </w:pPr>
+      <w:r>
+        <w:rPr>
+          <w:rFonts w:hint="eastAsia"/>
+          <w:highlight w:val="lightGray"/>
+        </w:rPr>
+        <w:lastRenderedPageBreak/>
+        <w:t>Host</w:t>
+      </w:r>
+      <w:r>
+        <w:rPr>
+          <w:rFonts w:hint="eastAsia"/>
+        </w:rPr>
+        <w:t xml:space="preserve"> </w:t>
+      </w:r>
+      <w:r>
+        <w:rPr>
+          <w:rFonts w:hint="eastAsia"/>
+          <w:highlight w:val="lightGray"/>
+        </w:rPr>
+        <w:t>and</w:t>
+      </w:r>
+      <w:r>
+        <w:rPr>
+          <w:rFonts w:hint="eastAsia"/>
+        </w:rPr>
+        <w:t xml:space="preserve"> </w:t>
+      </w:r>
+      <w:r>
+        <w:rPr>
+          <w:rFonts w:hint="eastAsia"/>
+          <w:highlight w:val="lightGray"/>
+        </w:rPr>
+        <w:t>MPECAN</w:t>
+      </w:r>
+      <w:r>
+        <w:rPr>
+          <w:rFonts w:hint="eastAsia"/>
+          <w:highlight w:val="lightGray"/>
+        </w:rPr>
+        <w:t>之间的交互都是通过中断函数实现执行序列的</w:t>
+      </w:r>
+    </w:p>
+    <w:p>
+      <w:pPr>
+        <w:pStyle w:val="ab"/>
+        <w:numPr>
+          <w:ilvl w:val="0"/>
+          <w:numId w:val="29"/>
+        </w:numPr>
+        <w:ind w:firstLineChars="0"/>
+      </w:pPr>
+      <w:r>
+        <w:rPr>
+          <w:rFonts w:hint="eastAsia"/>
+        </w:rPr>
+        <w:t>通过指令</w:t>
+      </w:r>
+      <w:r>
+        <w:rPr>
+          <w:rFonts w:hint="eastAsia"/>
+        </w:rPr>
+        <w:t>FIFO</w:t>
+      </w:r>
+      <w:r>
+        <w:rPr>
+          <w:rFonts w:hint="eastAsia"/>
+        </w:rPr>
+        <w:t>中断执行命令中断服务函数；</w:t>
+      </w:r>
+    </w:p>
+    <w:p>
+      <w:pPr>
+        <w:pStyle w:val="ab"/>
+        <w:numPr>
+          <w:ilvl w:val="0"/>
+          <w:numId w:val="29"/>
+        </w:numPr>
+        <w:ind w:firstLineChars="0"/>
+      </w:pPr>
+      <w:r>
+        <w:rPr>
+          <w:rFonts w:hint="eastAsia"/>
+        </w:rPr>
+        <w:t>通过</w:t>
+      </w:r>
+      <w:r>
+        <w:rPr>
+          <w:rFonts w:hint="eastAsia"/>
+        </w:rPr>
+        <w:t>IN</w:t>
+      </w:r>
+      <w:r>
+        <w:rPr>
+          <w:rFonts w:hint="eastAsia"/>
+        </w:rPr>
+        <w:t>、</w:t>
+      </w:r>
+      <w:r>
+        <w:rPr>
+          <w:rFonts w:hint="eastAsia"/>
+        </w:rPr>
+        <w:t>OUT FIFO</w:t>
+      </w:r>
+      <w:r>
+        <w:rPr>
+          <w:rFonts w:hint="eastAsia"/>
+        </w:rPr>
+        <w:t>中断，执行对应的数据收发的中断服务函数；</w:t>
+      </w:r>
+    </w:p>
+    <w:p>
+      <w:pPr>
+        <w:pStyle w:val="ab"/>
+        <w:numPr>
+          <w:ilvl w:val="0"/>
+          <w:numId w:val="29"/>
+        </w:numPr>
+        <w:ind w:firstLineChars="0"/>
+      </w:pPr>
+    </w:p>
+    <w:p>
+      <w:pPr>
+        <w:ind w:firstLine="480"/>
+      </w:pPr>
+    </w:p>
+    <w:p>
+      <w:pPr>
+        <w:pStyle w:val="2"/>
+      </w:pPr>
+      <w:r>
+        <w:rPr>
+          <w:rFonts w:hint="eastAsia"/>
+          <w:highlight w:val="lightGray"/>
+        </w:rPr>
+        <w:t>Host</w:t>
+      </w:r>
+      <w:r>
+        <w:rPr>
+          <w:rFonts w:hint="eastAsia"/>
+        </w:rPr>
+        <w:t xml:space="preserve"> and MPECAN </w:t>
+      </w:r>
+      <w:r>
+        <w:rPr>
+          <w:rFonts w:hint="eastAsia"/>
+          <w:highlight w:val="lightGray"/>
+        </w:rPr>
+        <w:t>interface</w:t>
+      </w:r>
+      <w:r>
+        <w:rPr>
+          <w:rFonts w:hint="eastAsia"/>
+        </w:rPr>
+        <w:t xml:space="preserve"> data structure</w:t>
+      </w:r>
+    </w:p>
+    <w:p>
+      <w:pPr>
+        <w:ind w:firstLine="480"/>
+      </w:pPr>
+      <w:r>
+        <w:rPr>
+          <w:rFonts w:hint="eastAsia"/>
+        </w:rPr>
+        <w:t>CMD FIFO</w:t>
+      </w:r>
+      <w:r>
+        <w:rPr>
+          <w:rFonts w:hint="eastAsia"/>
+        </w:rPr>
+        <w:t>用于传递</w:t>
+      </w:r>
+      <w:r>
+        <w:rPr>
+          <w:rFonts w:hint="eastAsia"/>
+        </w:rPr>
+        <w:t>CAN</w:t>
+      </w:r>
+      <w:r>
+        <w:rPr>
+          <w:rFonts w:hint="eastAsia"/>
+        </w:rPr>
+        <w:t>控制器通道</w:t>
+      </w:r>
+      <w:r>
+        <w:rPr>
+          <w:rFonts w:hint="eastAsia"/>
+        </w:rPr>
+        <w:t>ID</w:t>
+      </w:r>
+      <w:r>
+        <w:rPr>
+          <w:rFonts w:hint="eastAsia"/>
+        </w:rPr>
+        <w:t>。</w:t>
+      </w:r>
+    </w:p>
+    <w:p>
+      <w:pPr>
+        <w:ind w:firstLine="480"/>
+      </w:pPr>
+      <w:r>
+        <w:rPr>
+          <w:rFonts w:hint="eastAsia"/>
+        </w:rPr>
+        <w:t>Host</w:t>
+      </w:r>
+      <w:r>
+        <w:rPr>
+          <w:rFonts w:hint="eastAsia"/>
+        </w:rPr>
+        <w:t>和</w:t>
+      </w:r>
+      <w:r>
+        <w:rPr>
+          <w:rFonts w:hint="eastAsia"/>
+        </w:rPr>
+        <w:t>MPECAN</w:t>
+      </w:r>
+      <w:r>
+        <w:rPr>
+          <w:rFonts w:hint="eastAsia"/>
+        </w:rPr>
+        <w:t>交互使用</w:t>
+      </w:r>
+      <w:r>
+        <w:rPr>
+          <w:rFonts w:hint="eastAsia"/>
+        </w:rPr>
+        <w:t>FIFO</w:t>
+      </w:r>
+      <w:r>
+        <w:rPr>
+          <w:rFonts w:hint="eastAsia"/>
+        </w:rPr>
+        <w:t>和</w:t>
+      </w:r>
+      <w:r>
+        <w:rPr>
+          <w:rFonts w:hint="eastAsia"/>
+        </w:rPr>
+        <w:t>share</w:t>
+      </w:r>
+      <w:r>
+        <w:rPr>
+          <w:noProof/>
+        </w:rPr>
+        <mc:AlternateContent>
+          <mc:Choice Requires="wpi">
+            <w:drawing>
+              <wp:anchor distT="0" distB="0" distL="114300" distR="114300" simplePos="0" relativeHeight="251664384" behindDoc="0" locked="0" layoutInCell="1" allowOverlap="1" wp14:anchorId="46CE2ED9" wp14:editId="0078A470">
+                <wp:simplePos x="0" y="0"/>
+                <wp:positionH relativeFrom="column">
+                  <wp:posOffset>7651650</wp:posOffset>
+                </wp:positionH>
+                <wp:positionV relativeFrom="paragraph">
+                  <wp:posOffset>1244210</wp:posOffset>
+                </wp:positionV>
+                <wp:extent cx="360" cy="360"/>
+                <wp:effectExtent l="38100" t="38100" r="38100" b="38100"/>
+                <wp:wrapNone/>
+                <wp:docPr id="1472411272" name="墨迹 11"/>
+                <wp:cNvGraphicFramePr/>
+                <a:graphic xmlns:a="http://schemas.openxmlformats.org/drawingml/2006/main">
+                  <a:graphicData uri="http://schemas.microsoft.com/office/word/2010/wordprocessingInk">
+                    <w14:contentPart bwMode="auto" r:id="rId28">
+                      <w14:nvContentPartPr>
+                        <w14:cNvContentPartPr/>
+                      </w14:nvContentPartPr>
+                      <w14:xfrm>
+                        <a:off x="0" y="0"/>
+                        <a:ext cx="360" cy="360"/>
+                      </w14:xfrm>
+                    </w14:contentPart>
+                  </a:graphicData>
+                </a:graphic>
+              </wp:anchor>
+            </w:drawing>
+          </mc:Choice>
+          <mc:Fallback>
+            <w:pict>
+              <v:shapetype w14:anchorId="642E1E21" id="_x0000_t75" coordsize="21600,21600" o:spt="75" o:preferrelative="t" path="m@4@5l@4@11@9@11@9@5xe" filled="f" stroked="f">
+                <v:stroke joinstyle="miter"/>
+                <v:formulas>
+                  <v:f eqn="if lineDrawn pixelLineWidth 0"/>
+                  <v:f eqn="sum @0 1 0"/>
+                  <v:f eqn="sum 0 0 @1"/>
+                  <v:f eqn="prod @2 1 2"/>
+                  <v:f eqn="prod @3 21600 pixelWidth"/>
+                  <v:f eqn="prod @3 21600 pixelHeight"/>
+                  <v:f eqn="sum @0 0 1"/>
+                  <v:f eqn="prod @6 1 2"/>
+                  <v:f eqn="prod @7 21600 pixelWidth"/>
+                  <v:f eqn="sum @8 21600 0"/>
+                  <v:f eqn="prod @7 21600 pixelHeight"/>
+                  <v:f eqn="sum @10 21600 0"/>
+                </v:formulas>
+                <v:path o:extrusionok="f" gradientshapeok="t" o:connecttype="rect"/>
+                <o:lock v:ext="edit" aspectratio="t"/>
+              </v:shapetype>
+              <v:shape id="墨迹 11" o:spid="_x0000_s1026" type="#_x0000_t75" style="position:absolute;left:0;text-align:left;margin-left:602pt;margin-top:97.45pt;width:1.05pt;height:1.05pt;z-index:251664384;visibility:visible;mso-wrap-style:square;mso-wrap-distance-left:9pt;mso-wrap-distance-top:0;mso-wrap-distance-right:9pt;mso-wrap-distance-bottom:0;mso-position-horizontal:absolute;mso-position-horizontal-relative:text;mso-position-vertical:absolute;mso-position-vertical-relative:text" o:gfxdata="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">
+                <v:imagedata r:id="rId29" o:title=""/>
+              </v:shape>
+            </w:pict>
+          </mc:Fallback>
+        </mc:AlternateContent>
+      </w:r>
+      <w:r>
+        <w:rPr>
+          <w:noProof/>
+        </w:rPr>
+        <mc:AlternateContent>
+          <mc:Choice Requires="wpi">
+            <w:drawing>
+              <wp:anchor distT="0" distB="0" distL="114300" distR="114300" simplePos="0" relativeHeight="251663360" behindDoc="0" locked="0" layoutInCell="1" allowOverlap="1" wp14:anchorId="533BD726" wp14:editId="0C21CAFC">
+                <wp:simplePos x="0" y="0"/>
+                <wp:positionH relativeFrom="column">
+                  <wp:posOffset>7975650</wp:posOffset>
+                </wp:positionH>
+                <wp:positionV relativeFrom="paragraph">
+                  <wp:posOffset>2018930</wp:posOffset>
+                </wp:positionV>
+                <wp:extent cx="360" cy="360"/>
+                <wp:effectExtent l="38100" t="38100" r="38100" b="38100"/>
+                <wp:wrapNone/>
+                <wp:docPr id="1756136962" name="墨迹 10"/>
+                <wp:cNvGraphicFramePr/>
+                <a:graphic xmlns:a="http://schemas.openxmlformats.org/drawingml/2006/main">
+                  <a:graphicData uri="http://schemas.microsoft.com/office/word/2010/wordprocessingInk">
+                    <w14:contentPart bwMode="auto" r:id="rId30">
+                      <w14:nvContentPartPr>
+                        <w14:cNvContentPartPr/>
+                      </w14:nvContentPartPr>
+                      <w14:xfrm>
+                        <a:off x="0" y="0"/>
+                        <a:ext cx="360" cy="360"/>
+                      </w14:xfrm>
+                    </w14:contentPart>
+                  </a:graphicData>
+                </a:graphic>
+              </wp:anchor>
+            </w:drawing>
+          </mc:Choice>
+          <mc:Fallback>
+            <w:pict>
+              <v:shape w14:anchorId="7533EFFB" id="墨迹 10" o:spid="_x0000_s1026" type="#_x0000_t75" style="position:absolute;left:0;text-align:left;margin-left:627.5pt;margin-top:158.45pt;width:1.05pt;height:1.05pt;z-index:251663360;visibility:visible;mso-wrap-style:square;mso-wrap-distance-left:9pt;mso-wrap-distance-top:0;mso-wrap-distance-right:9pt;mso-wrap-distance-bottom:0;mso-position-horizontal:absolute;mso-position-horizontal-relative:text;mso-position-vertical:absolute;mso-position-vertical-relative:text" o:gfxdata="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">
+                <v:imagedata r:id="rId29" o:title=""/>
+              </v:shape>
+            </w:pict>
+          </mc:Fallback>
+        </mc:AlternateContent>
+      </w:r>
+      <w:r>
+        <w:rPr>
+          <w:rFonts w:hint="eastAsia"/>
+        </w:rPr>
+        <w:t xml:space="preserve"> </w:t>
+      </w:r>
+      <w:proofErr w:type="spellStart"/>
+      <w:r>
+        <w:rPr>
+          <w:rFonts w:hint="eastAsia"/>
+        </w:rPr>
+        <w:t>memorys</w:t>
+      </w:r>
+      <w:proofErr w:type="spellEnd"/>
+      <w:r>
+        <w:rPr>
+          <w:rFonts w:hint="eastAsia"/>
+        </w:rPr>
+        <w:t>，其中，</w:t>
+      </w:r>
+      <w:r>
+        <w:rPr>
+          <w:rFonts w:hint="eastAsia"/>
+        </w:rPr>
+        <w:t>memory</w:t>
+      </w:r>
+      <w:r>
+        <w:rPr>
+          <w:rFonts w:hint="eastAsia"/>
+        </w:rPr>
+        <w:t>结构体名称为：</w:t>
+      </w:r>
+    </w:p>
+    <w:p>
+      <w:pPr>
+        <w:ind w:firstLine="480"/>
+      </w:pPr>
+      <w:r>
+        <w:rPr>
+          <w:rFonts w:hint="eastAsia"/>
+        </w:rPr>
+        <w:t>MPECAN_CAN_SHARE_MEMORY_TYPE_T;</w:t>
+      </w:r>
+    </w:p>
+    <w:p>
+      <w:pPr>
+        <w:ind w:firstLine="480"/>
+      </w:pPr>
+      <w:r>
+        <w:rPr>
+          <w:rFonts w:hint="eastAsia"/>
+        </w:rPr>
+        <w:t>目前需要记得几个核心结构有：</w:t>
+      </w:r>
+    </w:p>
+    <w:p>
+      <w:pPr>
+        <w:ind w:firstLine="480"/>
+      </w:pPr>
+      <w:r>
+        <w:rPr>
+          <w:rFonts w:hint="eastAsia"/>
+        </w:rPr>
+        <w:t>全局数组</w:t>
+      </w:r>
+      <w:proofErr w:type="spellStart"/>
+      <w:r>
+        <w:rPr>
+          <w:rFonts w:hint="eastAsia"/>
+        </w:rPr>
+        <w:t>gChangelMaxTxMBCount</w:t>
+      </w:r>
+      <w:proofErr w:type="spellEnd"/>
+      <w:r>
+        <w:rPr>
+          <w:rFonts w:hint="eastAsia"/>
+        </w:rPr>
+        <w:t>：保存不同</w:t>
+      </w:r>
+      <w:r>
+        <w:rPr>
+          <w:rFonts w:hint="eastAsia"/>
+        </w:rPr>
+        <w:t>CAN</w:t>
+      </w:r>
+      <w:r>
+        <w:rPr>
+          <w:rFonts w:hint="eastAsia"/>
+        </w:rPr>
+        <w:t>控制器对应的最大传输帧数，大概是每次发送的帧数，后续再详细确认。</w:t>
+      </w:r>
+    </w:p>
+    <w:p>
+      <w:pPr>
+        <w:ind w:firstLine="482"/>
+      </w:pPr>
+      <w:r>
+        <w:rPr>
+          <w:b/>
+          <w:bCs/>
+        </w:rPr>
+        <w:t>H</w:t>
+      </w:r>
+      <w:r>
+        <w:rPr>
+          <w:rFonts w:hint="eastAsia"/>
+          <w:b/>
+          <w:bCs/>
+        </w:rPr>
+        <w:t>ost</w:t>
+      </w:r>
+      <w:r>
+        <w:rPr>
+          <w:rFonts w:hint="eastAsia"/>
+          <w:b/>
+          <w:bCs/>
+        </w:rPr>
+        <w:t>对</w:t>
+      </w:r>
+      <w:r>
+        <w:rPr>
+          <w:rFonts w:hint="eastAsia"/>
+          <w:b/>
+          <w:bCs/>
+        </w:rPr>
+        <w:t>MPECAN</w:t>
+      </w:r>
+      <w:r>
+        <w:rPr>
+          <w:rFonts w:hint="eastAsia"/>
+          <w:b/>
+          <w:bCs/>
+        </w:rPr>
+        <w:t>通信而定义的命令</w:t>
+      </w:r>
+      <w:r>
+        <w:rPr>
+          <w:rFonts w:hint="eastAsia"/>
+        </w:rPr>
+        <w:t>：有命令号、命令参数（定义成不同的数据结构体，采用</w:t>
+      </w:r>
+      <w:r>
+        <w:rPr>
+          <w:rFonts w:hint="eastAsia"/>
+        </w:rPr>
+        <w:t>union</w:t>
+      </w:r>
+      <w:r>
+        <w:rPr>
+          <w:rFonts w:hint="eastAsia"/>
+        </w:rPr>
+        <w:t>方式存储），返回值（用于</w:t>
+      </w:r>
+      <w:r>
+        <w:rPr>
+          <w:rFonts w:hint="eastAsia"/>
+        </w:rPr>
+        <w:t>Host</w:t>
+      </w:r>
+      <w:r>
+        <w:rPr>
+          <w:rFonts w:hint="eastAsia"/>
+        </w:rPr>
+        <w:t>读取返回值）；</w:t>
+      </w:r>
+    </w:p>
+    <w:p>
+      <w:pPr>
+        <w:ind w:firstLine="482"/>
+      </w:pPr>
+      <w:r>
+        <w:rPr>
+          <w:rFonts w:hint="eastAsia"/>
+          <w:b/>
+          <w:bCs/>
+        </w:rPr>
+        <w:t>接收消息缓冲区描述符</w:t>
+      </w:r>
+      <w:proofErr w:type="spellStart"/>
+      <w:r>
+        <w:rPr>
+          <w:rFonts w:hint="eastAsia"/>
+          <w:b/>
+          <w:bCs/>
+        </w:rPr>
+        <w:t>RxMB</w:t>
+      </w:r>
+      <w:proofErr w:type="spellEnd"/>
+      <w:r>
+        <w:rPr>
+          <w:rFonts w:hint="eastAsia"/>
+          <w:b/>
+          <w:bCs/>
+        </w:rPr>
+        <w:t>：</w:t>
+      </w:r>
+      <w:proofErr w:type="spellStart"/>
+      <w:r>
+        <w:rPr>
+          <w:rFonts w:hint="eastAsia"/>
+        </w:rPr>
+        <w:t>filterID</w:t>
+      </w:r>
+      <w:proofErr w:type="spellEnd"/>
+      <w:r>
+        <w:rPr>
+          <w:rFonts w:hint="eastAsia"/>
+        </w:rPr>
+        <w:t>/</w:t>
+      </w:r>
+      <w:r>
+        <w:rPr>
+          <w:rFonts w:hint="eastAsia"/>
+        </w:rPr>
+        <w:t>搜索器搜索结果等</w:t>
+      </w:r>
+    </w:p>
+    <w:p>
+      <w:pPr>
+        <w:ind w:firstLine="482"/>
+        <w:rPr>
+          <w:b/>
+          <w:bCs/>
+        </w:rPr>
+      </w:pPr>
+      <w:r>
+        <w:rPr>
+          <w:rFonts w:hint="eastAsia"/>
+          <w:b/>
+          <w:bCs/>
+        </w:rPr>
+        <w:t>发送消息缓冲区描述符</w:t>
+      </w:r>
+      <w:proofErr w:type="spellStart"/>
+      <w:r>
+        <w:rPr>
+          <w:rFonts w:hint="eastAsia"/>
+          <w:b/>
+          <w:bCs/>
+        </w:rPr>
+        <w:t>TxMB</w:t>
+      </w:r>
+      <w:proofErr w:type="spellEnd"/>
+      <w:r>
+        <w:rPr>
+          <w:rFonts w:hint="eastAsia"/>
+          <w:b/>
+          <w:bCs/>
+        </w:rPr>
+        <w:t>：</w:t>
+      </w:r>
+    </w:p>
+    <w:p>
+      <w:pPr>
+        <w:ind w:firstLine="482"/>
+      </w:pPr>
+      <w:r>
+        <w:rPr>
+          <w:rFonts w:hint="eastAsia"/>
+          <w:b/>
+          <w:bCs/>
+        </w:rPr>
+        <w:t>CAN</w:t>
+      </w:r>
+      <w:r>
+        <w:rPr>
+          <w:rFonts w:hint="eastAsia"/>
+          <w:b/>
+          <w:bCs/>
+        </w:rPr>
+        <w:t>报文缓冲区</w:t>
+      </w:r>
+      <w:r>
+        <w:rPr>
+          <w:rFonts w:hint="eastAsia"/>
+        </w:rPr>
+        <w:t>：</w:t>
+      </w:r>
+      <w:r>
+        <w:rPr>
+          <w:rFonts w:hint="eastAsia"/>
+        </w:rPr>
+        <w:t>主要是</w:t>
+      </w:r>
+      <w:r>
+        <w:rPr>
+          <w:rFonts w:hint="eastAsia"/>
+        </w:rPr>
+        <w:t>Index</w:t>
+      </w:r>
+      <w:r>
+        <w:rPr>
+          <w:rFonts w:hint="eastAsia"/>
+        </w:rPr>
+        <w:t>字段用于检索。</w:t>
+      </w:r>
+    </w:p>
+    <w:p>
+      <w:pPr>
+        <w:ind w:firstLine="480"/>
+      </w:pPr>
+    </w:p>
+    <w:p>
+      <w:pPr>
+        <w:ind w:firstLine="480"/>
+        <w:rPr>
+          <w:i/>
+          <w:iCs/>
+          <w:color w:val="FF0000"/>
+        </w:rPr>
+      </w:pPr>
+      <w:r>
+        <w:rPr>
+          <w:rFonts w:hint="eastAsia"/>
+          <w:i/>
+          <w:iCs/>
+          <w:color w:val="FF0000"/>
+        </w:rPr>
+        <w:t>关于具体配置、操作的寄存器等相关的细节，暂时不深究，后期遇到问题再钻研。</w:t>
+      </w:r>
+    </w:p>
+    <w:p>
+      <w:pPr>
+        <w:ind w:firstLine="480"/>
+      </w:pPr>
+    </w:p>
+    <w:p>
+      <w:pPr>
+        <w:pStyle w:val="2"/>
+      </w:pPr>
+      <w:r>
+        <w:rPr>
+          <w:rFonts w:hint="eastAsia"/>
+          <w:highlight w:val="lightGray"/>
+        </w:rPr>
+        <w:t>FI</w:t>
+      </w:r>
+      <w:r>
+        <w:t>FO 101/102</w:t>
+      </w:r>
+      <w:r>
+        <w:rPr>
+          <w:rFonts w:hint="eastAsia"/>
+        </w:rPr>
+        <w:t>用作</w:t>
+      </w:r>
+      <w:r>
+        <w:rPr>
+          <w:rFonts w:hint="eastAsia"/>
+        </w:rPr>
+        <w:t>H</w:t>
+      </w:r>
+      <w:r>
+        <w:t xml:space="preserve">OST </w:t>
+      </w:r>
+      <w:r>
+        <w:rPr>
+          <w:rFonts w:hint="eastAsia"/>
+        </w:rPr>
+        <w:t>and</w:t>
+      </w:r>
+      <w:r>
+        <w:t xml:space="preserve"> </w:t>
+      </w:r>
+      <w:r>
+        <w:rPr>
+          <w:rFonts w:hint="eastAsia"/>
+        </w:rPr>
+        <w:t>MPECAN</w:t>
+      </w:r>
+      <w:r>
+        <w:t xml:space="preserve"> </w:t>
+      </w:r>
+      <w:proofErr w:type="spellStart"/>
+      <w:r>
+        <w:rPr>
+          <w:rFonts w:hint="eastAsia"/>
+        </w:rPr>
+        <w:t>commucation</w:t>
+      </w:r>
+      <w:proofErr w:type="spellEnd"/>
+      <w:r>
+        <w:t xml:space="preserve"> </w:t>
+      </w:r>
+      <w:r>
+        <w:rPr>
+          <w:rFonts w:hint="eastAsia"/>
+        </w:rPr>
+        <w:t>port</w:t>
+      </w:r>
+    </w:p>
+    <w:p>
+      <w:pPr>
+        <w:ind w:firstLine="480"/>
+      </w:pPr>
+      <w:r>
+        <w:rPr>
+          <w:rFonts w:hint="eastAsia"/>
+        </w:rPr>
+        <w:t>并且该</w:t>
+      </w:r>
+      <w:proofErr w:type="spellStart"/>
+      <w:r>
+        <w:rPr>
+          <w:rFonts w:hint="eastAsia"/>
+        </w:rPr>
+        <w:t>fifo</w:t>
+      </w:r>
+      <w:proofErr w:type="spellEnd"/>
+      <w:r>
+        <w:rPr>
+          <w:rFonts w:hint="eastAsia"/>
+        </w:rPr>
+        <w:t>写入数据触发中断，中断由中断集中器转到</w:t>
+      </w:r>
+      <w:proofErr w:type="spellStart"/>
+      <w:r>
+        <w:rPr>
+          <w:rFonts w:hint="eastAsia"/>
+        </w:rPr>
+        <w:t>core</w:t>
+      </w:r>
+      <w:r>
+        <w:t>_DTX</w:t>
+      </w:r>
+      <w:proofErr w:type="spellEnd"/>
+      <w:r>
+        <w:t>.</w:t>
+      </w:r>
+    </w:p>
+    <w:p>
+      <w:pPr>
+        <w:ind w:firstLine="480"/>
+      </w:pPr>
+    </w:p>
+    <w:p>
+      <w:pPr>
+        <w:ind w:firstLine="480"/>
+      </w:pPr>
+    </w:p>
+    <w:p>
+      <w:pPr>
+        <w:pStyle w:val="2"/>
+      </w:pPr>
+      <w:r>
+        <w:lastRenderedPageBreak/>
+        <w:t>cortexM0+(armV6</w:t>
+      </w:r>
+      <w:proofErr w:type="gramStart"/>
+      <w:r>
+        <w:t>m)System</w:t>
+      </w:r>
+      <w:proofErr w:type="gramEnd"/>
+      <w:r>
+        <w:t xml:space="preserve"> control space</w:t>
+      </w:r>
+    </w:p>
+    <w:p>
+      <w:pPr>
+        <w:ind w:firstLine="480"/>
+      </w:pPr>
+      <w:r>
+        <w:rPr>
+          <w:noProof/>
+        </w:rPr>
+        <w:drawing>
+          <wp:inline distT="0" distB="0" distL="0" distR="0" wp14:anchorId="68F76E15" wp14:editId="10CD66E9">
+            <wp:extent cx="6645910" cy="5516880"/>
+            <wp:effectExtent l="0" t="0" r="2540" b="7620"/>
+            <wp:docPr id="14" name="图片 14"/>
+            <wp:cNvGraphicFramePr>
+              <a:graphicFrameLocks xmlns:a="http://schemas.openxmlformats.org/drawingml/2006/main" noChangeAspect="1"/>
+            </wp:cNvGraphicFramePr>
+            <a:graphic xmlns:a="http://schemas.openxmlformats.org/drawingml/2006/main">
+              <a:graphicData uri="http://schemas.openxmlformats.org/drawingml/2006/picture">
+                <pic:pic xmlns:pic="http://schemas.openxmlformats.org/drawingml/2006/picture">
+                  <pic:nvPicPr>
+                    <pic:cNvPr id="14" name="图片 14"/>
+                    <pic:cNvPicPr/>
+                  </pic:nvPicPr>
+                  <pic:blipFill>
+                    <a:blip r:embed="rId31">
+                      <a:extLst>
+                        <a:ext uri="{28A0092B-C50C-407E-A947-70E740481C1C}">
+                          <a14:useLocalDpi xmlns:a14="http://schemas.microsoft.com/office/drawing/2010/main" val="0"/>
+                        </a:ext>
+                      </a:extLst>
+                    </a:blip>
+                    <a:stretch>
+                      <a:fillRect/>
+                    </a:stretch>
+                  </pic:blipFill>
+                  <pic:spPr>
+                    <a:xfrm>
+                      <a:off x="0" y="0"/>
+                      <a:ext cx="6645910" cy="5516880"/>
+                    </a:xfrm>
+                    <a:prstGeom prst="rect">
+                      <a:avLst/>
+                    </a:prstGeom>
+                  </pic:spPr>
+                </pic:pic>
+              </a:graphicData>
+            </a:graphic>
+          </wp:inline>
+        </w:drawing>
+      </w:r>
+    </w:p>
+    <w:p>
+      <w:pPr>
+        <w:ind w:firstLine="480"/>
+      </w:pPr>
+    </w:p>
+    <w:p>
+      <w:pPr>
+        <w:ind w:firstLine="480"/>
+      </w:pPr>
+      <w:r>
+        <w:t>This excludes external interrupt handling. The NVIC handles all external interrupts.</w:t>
+      </w:r>
+    </w:p>
+    <w:p>
+      <w:pPr>
+        <w:ind w:firstLine="480"/>
+      </w:pPr>
+      <w:r>
+        <w:rPr>
+          <w:rFonts w:hint="eastAsia"/>
+        </w:rPr>
+        <w:t>•</w:t>
+      </w:r>
+      <w:r>
+        <w:t xml:space="preserve"> The exception number of the currently executing code and of the highest priority pending exception</w:t>
+      </w:r>
+    </w:p>
+    <w:p>
+      <w:pPr>
+        <w:ind w:firstLine="480"/>
+      </w:pPr>
+      <w:r>
+        <w:rPr>
+          <w:rFonts w:hint="eastAsia"/>
+        </w:rPr>
+        <w:t>•</w:t>
+      </w:r>
+      <w:r>
+        <w:t xml:space="preserve"> Miscellaneous control and status features</w:t>
+      </w:r>
+    </w:p>
+    <w:p>
+      <w:pPr>
+        <w:ind w:firstLine="480"/>
+      </w:pPr>
+    </w:p>
+    <w:p>
+      <w:pPr>
+        <w:ind w:firstLine="480"/>
+      </w:pPr>
+    </w:p>
+    <w:p>
+      <w:pPr>
+        <w:ind w:firstLine="480"/>
+      </w:pPr>
+      <w:r>
+        <w:rPr>
+          <w:rFonts w:hint="eastAsia"/>
+          <w:noProof/>
+        </w:rPr>
+        <w:lastRenderedPageBreak/>
+        <w:drawing>
+          <wp:inline distT="0" distB="0" distL="0" distR="0" wp14:anchorId="46B69012" wp14:editId="4EF9CD81">
+            <wp:extent cx="6645910" cy="3518535"/>
+            <wp:effectExtent l="0" t="0" r="2540" b="5715"/>
+            <wp:docPr id="16" name="图片 16"/>
+            <wp:cNvGraphicFramePr>
+              <a:graphicFrameLocks xmlns:a="http://schemas.openxmlformats.org/drawingml/2006/main" noChangeAspect="1"/>
+            </wp:cNvGraphicFramePr>
+            <a:graphic xmlns:a="http://schemas.openxmlformats.org/drawingml/2006/main">
+              <a:graphicData uri="http://schemas.openxmlformats.org/drawingml/2006/picture">
+                <pic:pic xmlns:pic="http://schemas.openxmlformats.org/drawingml/2006/picture">
+                  <pic:nvPicPr>
+                    <pic:cNvPr id="16" name="图片 16"/>
+                    <pic:cNvPicPr/>
+                  </pic:nvPicPr>
+                  <pic:blipFill>
+                    <a:blip r:embed="rId32">
+                      <a:extLst>
+                        <a:ext uri="{28A0092B-C50C-407E-A947-70E740481C1C}">
+                          <a14:useLocalDpi xmlns:a14="http://schemas.microsoft.com/office/drawing/2010/main" val="0"/>
+                        </a:ext>
+                      </a:extLst>
+                    </a:blip>
+                    <a:stretch>
+                      <a:fillRect/>
+                    </a:stretch>
+                  </pic:blipFill>
+                  <pic:spPr>
+                    <a:xfrm>
+                      <a:off x="0" y="0"/>
+                      <a:ext cx="6645910" cy="3518535"/>
+                    </a:xfrm>
+                    <a:prstGeom prst="rect">
+                      <a:avLst/>
+                    </a:prstGeom>
+                  </pic:spPr>
+                </pic:pic>
+              </a:graphicData>
+            </a:graphic>
+          </wp:inline>
+        </w:drawing>
+      </w:r>
+    </w:p>
+    <w:p>
+      <w:pPr>
+        <w:ind w:firstLine="480"/>
+      </w:pPr>
+    </w:p>
+    <w:p>
+      <w:pPr>
+        <w:ind w:firstLine="480"/>
+      </w:pPr>
+      <w:r>
+        <w:rPr>
+          <w:rFonts w:hint="eastAsia"/>
+          <w:noProof/>
+        </w:rPr>
+        <w:drawing>
+          <wp:inline distT="0" distB="0" distL="0" distR="0" wp14:anchorId="44144E57" wp14:editId="402350F3">
+            <wp:extent cx="6645910" cy="3489960"/>
+            <wp:effectExtent l="0" t="0" r="2540" b="0"/>
+            <wp:docPr id="26" name="图片 26"/>
+            <wp:cNvGraphicFramePr>
+              <a:graphicFrameLocks xmlns:a="http://schemas.openxmlformats.org/drawingml/2006/main" noChangeAspect="1"/>
+            </wp:cNvGraphicFramePr>
+            <a:graphic xmlns:a="http://schemas.openxmlformats.org/drawingml/2006/main">
+              <a:graphicData uri="http://schemas.openxmlformats.org/drawingml/2006/picture">
+                <pic:pic xmlns:pic="http://schemas.openxmlformats.org/drawingml/2006/picture">
+                  <pic:nvPicPr>
+                    <pic:cNvPr id="26" name="图片 26"/>
+                    <pic:cNvPicPr/>
+                  </pic:nvPicPr>
+                  <pic:blipFill>
+                    <a:blip r:embed="rId33">
+                      <a:extLst>
+                        <a:ext uri="{28A0092B-C50C-407E-A947-70E740481C1C}">
+                          <a14:useLocalDpi xmlns:a14="http://schemas.microsoft.com/office/drawing/2010/main" val="0"/>
+                        </a:ext>
+                      </a:extLst>
+                    </a:blip>
+                    <a:stretch>
+                      <a:fillRect/>
+                    </a:stretch>
+                  </pic:blipFill>
+                  <pic:spPr>
+                    <a:xfrm>
+                      <a:off x="0" y="0"/>
+                      <a:ext cx="6645910" cy="3489960"/>
+                    </a:xfrm>
+                    <a:prstGeom prst="rect">
+                      <a:avLst/>
+                    </a:prstGeom>
+                  </pic:spPr>
+                </pic:pic>
+              </a:graphicData>
+            </a:graphic>
+          </wp:inline>
+        </w:drawing>
+      </w:r>
+    </w:p>
+    <w:p>
+      <w:pPr>
+        <w:pStyle w:val="2"/>
+      </w:pPr>
+      <w:r>
+        <w:rPr>
+          <w:rFonts w:hint="eastAsia"/>
+          <w:highlight w:val="lightGray"/>
+        </w:rPr>
+        <w:lastRenderedPageBreak/>
+        <w:t>cortexM</w:t>
+      </w:r>
+      <w:r>
+        <w:rPr>
+          <w:rFonts w:hint="eastAsia"/>
+        </w:rPr>
+        <w:t>0</w:t>
+      </w:r>
+      <w:r>
+        <w:rPr>
+          <w:rFonts w:hint="eastAsia"/>
+          <w:highlight w:val="lightGray"/>
+        </w:rPr>
+        <w:t>异常号</w:t>
+      </w:r>
+      <w:r>
+        <w:rPr>
+          <w:rFonts w:hint="eastAsia"/>
+        </w:rPr>
+        <w:t>/</w:t>
+      </w:r>
+      <w:r>
+        <w:rPr>
+          <w:rFonts w:hint="eastAsia"/>
+          <w:highlight w:val="lightGray"/>
+        </w:rPr>
+        <w:t>中断号</w:t>
+      </w:r>
+    </w:p>
+    <w:p>
+      <w:pPr>
+        <w:ind w:firstLine="480"/>
+        <w:jc w:val="center"/>
+      </w:pPr>
+      <w:r>
+        <w:rPr>
+          <w:noProof/>
+        </w:rPr>
+        <w:drawing>
+          <wp:inline distT="0" distB="0" distL="0" distR="0" wp14:anchorId="1E778670" wp14:editId="090A4555">
+            <wp:extent cx="3413108" cy="4640726"/>
+            <wp:effectExtent l="0" t="0" r="0" b="7620"/>
+            <wp:docPr id="643826974" name="图片 1"/>
+            <wp:cNvGraphicFramePr>
+              <a:graphicFrameLocks xmlns:a="http://schemas.openxmlformats.org/drawingml/2006/main" noChangeAspect="1"/>
+            </wp:cNvGraphicFramePr>
+            <a:graphic xmlns:a="http://schemas.openxmlformats.org/drawingml/2006/main">
+              <a:graphicData uri="http://schemas.openxmlformats.org/drawingml/2006/picture">
+                <pic:pic xmlns:pic="http://schemas.openxmlformats.org/drawingml/2006/picture">
+                  <pic:nvPicPr>
+                    <pic:cNvPr id="643826974" name="图片 643826974"/>
+                    <pic:cNvPicPr/>
+                  </pic:nvPicPr>
+                  <pic:blipFill>
+                    <a:blip r:embed="rId34">
+                      <a:extLst>
+                        <a:ext uri="{28A0092B-C50C-407E-A947-70E740481C1C}">
+                          <a14:useLocalDpi xmlns:a14="http://schemas.microsoft.com/office/drawing/2010/main" val="0"/>
+                        </a:ext>
+                      </a:extLst>
+                    </a:blip>
+                    <a:stretch>
+                      <a:fillRect/>
+                    </a:stretch>
+                  </pic:blipFill>
+                  <pic:spPr>
+                    <a:xfrm>
+                      <a:off x="0" y="0"/>
+                      <a:ext cx="3417394" cy="4646553"/>
+                    </a:xfrm>
+                    <a:prstGeom prst="rect">
+                      <a:avLst/>
+                    </a:prstGeom>
+                  </pic:spPr>
+                </pic:pic>
+              </a:graphicData>
+            </a:graphic>
+          </wp:inline>
+        </w:drawing>
+      </w:r>
+    </w:p>
+    <w:p>
+      <w:pPr>
+        <w:ind w:firstLine="480"/>
+      </w:pPr>
+      <w:r>
+        <w:t>S</w:t>
+      </w:r>
+      <w:r>
+        <w:rPr>
+          <w:rFonts w:hint="eastAsia"/>
+        </w:rPr>
+        <w:t>tm32F4</w:t>
+      </w:r>
+      <w:r>
+        <w:rPr>
+          <w:rFonts w:hint="eastAsia"/>
+        </w:rPr>
+        <w:t>的中断配置表格，可以参考英文手册的</w:t>
+      </w:r>
+      <w:r>
+        <w:rPr>
+          <w:rFonts w:hint="eastAsia"/>
+        </w:rPr>
+        <w:t>P374.</w:t>
+      </w:r>
+    </w:p>
+    <w:p>
+      <w:pPr>
+        <w:ind w:firstLine="480"/>
+        <w:rPr>
+          <w:color w:val="FF0000"/>
+        </w:rPr>
+      </w:pPr>
+      <w:r>
+        <w:rPr>
+          <w:rFonts w:hint="eastAsia"/>
+          <w:color w:val="FF0000"/>
+        </w:rPr>
+        <w:t>目前对于</w:t>
+      </w:r>
+      <w:r>
+        <w:rPr>
+          <w:rFonts w:hint="eastAsia"/>
+          <w:color w:val="FF0000"/>
+        </w:rPr>
+        <w:t>MPECAN</w:t>
+      </w:r>
+      <w:r>
+        <w:rPr>
+          <w:rFonts w:hint="eastAsia"/>
+          <w:color w:val="FF0000"/>
+        </w:rPr>
+        <w:t>的中断号定义，没有找到相关出处。</w:t>
+      </w:r>
+    </w:p>
+    <w:p>
+      <w:pPr>
+        <w:pStyle w:val="2"/>
+      </w:pPr>
+      <w:r>
+        <w:rPr>
+          <w:rFonts w:hint="eastAsia"/>
+          <w:highlight w:val="lightGray"/>
+        </w:rPr>
+        <w:t>代码中关于中断的处理逻辑</w:t>
+      </w:r>
+    </w:p>
+    <w:p>
+      <w:pPr>
+        <w:ind w:firstLine="480"/>
+      </w:pPr>
+    </w:p>
+    <w:p>
+      <w:pPr>
+        <w:pStyle w:val="3333"/>
+        <w:ind w:firstLine="560"/>
+      </w:pPr>
+      <w:r>
+        <w:rPr>
+          <w:rFonts w:hint="eastAsia"/>
+        </w:rPr>
+        <w:lastRenderedPageBreak/>
+        <w:t>在启动代码定义的中断向量表中，各个中断的调用函数为统一的接口函数，即：</w:t>
+      </w:r>
+      <w:r>
+        <w:rPr>
+          <w:rFonts w:hint="eastAsia"/>
+        </w:rPr>
+        <w:t>cm</w:t>
+      </w:r>
+      <w:r>
+        <w:t>0InterruptHandler()</w:t>
+      </w:r>
+      <w:r>
+        <w:rPr>
+          <w:rFonts w:hint="eastAsia"/>
+        </w:rPr>
+        <w:t>；</w:t>
+      </w:r>
+    </w:p>
+    <w:p>
+      <w:pPr>
+        <w:pStyle w:val="3333"/>
+        <w:ind w:firstLine="560"/>
+      </w:pPr>
+      <w:r>
+        <w:rPr>
+          <w:rFonts w:hint="eastAsia"/>
+        </w:rPr>
+        <w:t>如本章节的</w:t>
+      </w:r>
+      <w:r>
+        <w:rPr>
+          <w:rFonts w:hint="eastAsia"/>
+        </w:rPr>
+        <w:t>3</w:t>
+      </w:r>
+      <w:r>
+        <w:rPr>
+          <w:rFonts w:hint="eastAsia"/>
+        </w:rPr>
+        <w:t>小节的说明，在</w:t>
+      </w:r>
+      <w:r>
+        <w:rPr>
+          <w:rFonts w:hint="eastAsia"/>
+        </w:rPr>
+        <w:t>ICSR</w:t>
+      </w:r>
+      <w:r>
+        <w:rPr>
+          <w:rFonts w:hint="eastAsia"/>
+        </w:rPr>
+        <w:t>寄存器中，可以读取当前异常号，异常</w:t>
+      </w:r>
+      <w:r>
+        <w:rPr>
+          <w:rFonts w:hint="eastAsia"/>
+        </w:rPr>
+        <w:t xml:space="preserve"> </w:t>
+      </w:r>
+      <w:r>
+        <w:rPr>
+          <w:rFonts w:hint="eastAsia"/>
+        </w:rPr>
+        <w:t>号和中断向量表是对应的；</w:t>
+      </w:r>
+    </w:p>
+    <w:p>
+      <w:pPr>
+        <w:pStyle w:val="3333"/>
+        <w:ind w:firstLine="560"/>
+      </w:pPr>
+      <w:r>
+        <w:rPr>
+          <w:rFonts w:hint="eastAsia"/>
+        </w:rPr>
+        <w:t>代码中，代用全局数组的方式把异常号和中断服务函数关联在一起，在任意中断发生时候，进入到中断服务函数</w:t>
+      </w:r>
+      <w:r>
+        <w:rPr>
+          <w:rFonts w:hint="eastAsia"/>
+        </w:rPr>
+        <w:t>cm</w:t>
+      </w:r>
+      <w:r>
+        <w:t>0InterruptHandler</w:t>
+      </w:r>
+      <w:r>
+        <w:rPr>
+          <w:rFonts w:hint="eastAsia"/>
+        </w:rPr>
+        <w:t>(</w:t>
+      </w:r>
+      <w:r>
+        <w:t>),</w:t>
+      </w:r>
+      <w:r>
+        <w:t>该函数的执行序列是这样的：首先读取</w:t>
+      </w:r>
+      <w:r>
+        <w:t>ICSR</w:t>
+      </w:r>
+      <w:r>
+        <w:t>寄存器，获取异常号，作为参数，获取对应的中断服务函数；</w:t>
+      </w:r>
+    </w:p>
+    <w:p>
+      <w:pPr>
+        <w:pStyle w:val="3333"/>
+        <w:ind w:firstLine="560"/>
+      </w:pPr>
+      <w:r>
+        <w:rPr>
+          <w:highlight w:val="lightGray"/>
+        </w:rPr>
+        <w:t>中断函数的定义和注册，使用接口</w:t>
+      </w:r>
+      <w:r>
+        <w:rPr>
+          <w:rFonts w:hint="eastAsia"/>
+        </w:rPr>
+        <w:t>INSTALL_ISR</w:t>
+      </w:r>
+      <w:r>
+        <w:t>()</w:t>
+      </w:r>
+    </w:p>
+    <w:p>
+      <w:pPr>
+        <w:ind w:firstLine="480"/>
+      </w:pPr>
+    </w:p>
+    <w:p>
+      <w:pPr>
+        <w:pStyle w:val="2"/>
+      </w:pPr>
+      <w:r>
+        <w:rPr>
+          <w:rFonts w:hint="eastAsia"/>
+          <w:highlight w:val="lightGray"/>
+        </w:rPr>
+        <w:t>检索中断号</w:t>
+      </w:r>
+    </w:p>
+    <w:p>
+      <w:pPr>
+        <w:ind w:firstLine="480"/>
+      </w:pPr>
+    </w:p>
+    <w:p>
+      <w:pPr>
+        <w:ind w:firstLine="480"/>
+      </w:pPr>
+      <w:r>
+        <w:rPr>
+          <w:rFonts w:hint="eastAsia"/>
+        </w:rPr>
+        <w:t>搜索：</w:t>
+      </w:r>
+      <w:r>
+        <w:rPr>
+          <w:rFonts w:hint="eastAsia"/>
+        </w:rPr>
+        <w:t xml:space="preserve"> </w:t>
+      </w:r>
+    </w:p>
+    <w:p>
+      <w:pPr>
+        <w:ind w:firstLine="480"/>
+      </w:pPr>
+    </w:p>
+    <w:p>
+      <w:pPr>
         <w:ind w:firstLine="480"/>
         <w:sectPr>
           <w:pgSz w:w="11906" w:h="16838"/>
@@ -2359,17 +3727,18 @@
           <w:docGrid w:type="lines" w:linePitch="312"/>
         </w:sectPr>
       </w:pPr>
-    </w:p>
-    <w:p>
-      <w:pPr>
-        <w:ind w:firstLine="480"/>
-        <w:sectPr>
-          <w:pgSz w:w="11906" w:h="16838"/>
-          <w:pgMar w:top="720" w:right="720" w:bottom="720" w:left="720" w:header="851" w:footer="992" w:gutter="0"/>
-          <w:cols w:space="425"/>
-          <w:docGrid w:type="lines" w:linePitch="312"/>
-        </w:sectPr>
-      </w:pPr>
+      <w:r>
+        <w:rPr>
+          <w:rFonts w:hint="eastAsia"/>
+        </w:rPr>
+        <w:t>INSTALL_ISR</w:t>
+      </w:r>
+      <w:r>
+        <w:rPr>
+          <w:rFonts w:hint="eastAsia"/>
+        </w:rPr>
+        <w:t>关键字。</w:t>
+      </w:r>
     </w:p>
     <w:p>
       <w:pPr>
@@ -2571,7 +3940,7 @@
                     <pic:cNvPicPr/>
                   </pic:nvPicPr>
                   <pic:blipFill>
-                    <a:blip r:embed="rId27">
+                    <a:blip r:embed="rId35">
                       <a:extLst>
                         <a:ext uri="{28A0092B-C50C-407E-A947-70E740481C1C}">
                           <a14:useLocalDpi xmlns:a14="http://schemas.microsoft.com/office/drawing/2010/main" val="0"/>
@@ -2740,7 +4109,7 @@
                     <pic:cNvPicPr/>
                   </pic:nvPicPr>
                   <pic:blipFill>
-                    <a:blip r:embed="rId28">
+                    <a:blip r:embed="rId36">
                       <a:extLst>
                         <a:ext uri="{28A0092B-C50C-407E-A947-70E740481C1C}">
                           <a14:useLocalDpi xmlns:a14="http://schemas.microsoft.com/office/drawing/2010/main" val="0"/>
@@ -2878,7 +4247,7 @@
                     <pic:cNvPicPr/>
                   </pic:nvPicPr>
                   <pic:blipFill>
-                    <a:blip r:embed="rId29">
+                    <a:blip r:embed="rId37">
                       <a:extLst>
                         <a:ext uri="{28A0092B-C50C-407E-A947-70E740481C1C}">
                           <a14:useLocalDpi xmlns:a14="http://schemas.microsoft.com/office/drawing/2010/main" val="0"/>
@@ -3005,7 +4374,7 @@
                     <pic:cNvPicPr/>
                   </pic:nvPicPr>
                   <pic:blipFill>
-                    <a:blip r:embed="rId30">
+                    <a:blip r:embed="rId38">
                       <a:extLst>
                         <a:ext uri="{28A0092B-C50C-407E-A947-70E740481C1C}">
                           <a14:useLocalDpi xmlns:a14="http://schemas.microsoft.com/office/drawing/2010/main" val="0"/>
@@ -3062,7 +4431,7 @@
                     <pic:cNvPicPr/>
                   </pic:nvPicPr>
                   <pic:blipFill>
-                    <a:blip r:embed="rId31">
+                    <a:blip r:embed="rId39">
                       <a:extLst>
                         <a:ext uri="{28A0092B-C50C-407E-A947-70E740481C1C}">
                           <a14:useLocalDpi xmlns:a14="http://schemas.microsoft.com/office/drawing/2010/main" val="0"/>
@@ -3159,7 +4528,7 @@
                     <pic:cNvPicPr/>
                   </pic:nvPicPr>
                   <pic:blipFill>
-                    <a:blip r:embed="rId32">
+                    <a:blip r:embed="rId40">
                       <a:extLst>
                         <a:ext uri="{28A0092B-C50C-407E-A947-70E740481C1C}">
                           <a14:useLocalDpi xmlns:a14="http://schemas.microsoft.com/office/drawing/2010/main" val="0"/>
@@ -3661,7 +5030,7 @@
                     <pic:cNvPicPr/>
                   </pic:nvPicPr>
                   <pic:blipFill>
-                    <a:blip r:embed="rId33">
+                    <a:blip r:embed="rId41">
                       <a:extLst>
                         <a:ext uri="{28A0092B-C50C-407E-A947-70E740481C1C}">
                           <a14:useLocalDpi xmlns:a14="http://schemas.microsoft.com/office/drawing/2010/main" val="0"/>
@@ -4312,7 +5681,7 @@
                     <pic:cNvPicPr/>
                   </pic:nvPicPr>
                   <pic:blipFill>
-                    <a:blip r:embed="rId34">
+                    <a:blip r:embed="rId42">
                       <a:extLst>
                         <a:ext uri="{28A0092B-C50C-407E-A947-70E740481C1C}">
                           <a14:useLocalDpi xmlns:a14="http://schemas.microsoft.com/office/drawing/2010/main" val="0"/>
@@ -4370,7 +5739,7 @@
                     <pic:cNvPicPr/>
                   </pic:nvPicPr>
                   <pic:blipFill>
-                    <a:blip r:embed="rId35">
+                    <a:blip r:embed="rId43">
                       <a:extLst>
                         <a:ext uri="{28A0092B-C50C-407E-A947-70E740481C1C}">
                           <a14:useLocalDpi xmlns:a14="http://schemas.microsoft.com/office/drawing/2010/main" val="0"/>
@@ -4488,7 +5857,7 @@
                     <pic:cNvPicPr/>
                   </pic:nvPicPr>
                   <pic:blipFill>
-                    <a:blip r:embed="rId36">
+                    <a:blip r:embed="rId44">
                       <a:extLst>
                         <a:ext uri="{28A0092B-C50C-407E-A947-70E740481C1C}">
                           <a14:useLocalDpi xmlns:a14="http://schemas.microsoft.com/office/drawing/2010/main" val="0"/>
@@ -4661,7 +6030,7 @@
                     <pic:cNvPicPr/>
                   </pic:nvPicPr>
                   <pic:blipFill>
-                    <a:blip r:embed="rId37">
+                    <a:blip r:embed="rId45">
                       <a:extLst>
                         <a:ext uri="{28A0092B-C50C-407E-A947-70E740481C1C}">
                           <a14:useLocalDpi xmlns:a14="http://schemas.microsoft.com/office/drawing/2010/main" val="0"/>
@@ -4692,6 +6061,11 @@
       <w:pPr>
         <w:ind w:left="480" w:firstLineChars="0" w:firstLine="0"/>
       </w:pPr>
+    </w:p>
+    <w:p>
+      <w:pPr>
+        <w:ind w:left="480" w:firstLineChars="0" w:firstLine="0"/>
+      </w:pPr>
       <w:r>
         <w:rPr>
           <w:rFonts w:hint="eastAsia"/>
@@ -4714,7 +6088,7 @@
                     <pic:cNvPicPr/>
                   </pic:nvPicPr>
                   <pic:blipFill>
-                    <a:blip r:embed="rId38">
+                    <a:blip r:embed="rId46">
                       <a:extLst>
                         <a:ext uri="{28A0092B-C50C-407E-A947-70E740481C1C}">
                           <a14:useLocalDpi xmlns:a14="http://schemas.microsoft.com/office/drawing/2010/main" val="0"/>
@@ -4748,7 +6122,395 @@
     </w:p>
     <w:p>
       <w:pPr>
-        <w:ind w:left="480" w:firstLineChars="0" w:firstLine="0"/>
+        <w:pStyle w:val="2"/>
+      </w:pPr>
+      <w:r>
+        <w:rPr>
+          <w:rFonts w:hint="eastAsia"/>
+          <w:highlight w:val="lightGray"/>
+        </w:rPr>
+        <w:t>ARM</w:t>
+      </w:r>
+      <w:r>
+        <w:rPr>
+          <w:rFonts w:hint="eastAsia"/>
+          <w:highlight w:val="lightGray"/>
+        </w:rPr>
+        <w:t>架构介绍</w:t>
+      </w:r>
+    </w:p>
+    <w:p>
+      <w:pPr>
+        <w:ind w:firstLine="480"/>
+      </w:pPr>
+    </w:p>
+    <w:p>
+      <w:pPr>
+        <w:ind w:firstLine="480"/>
+      </w:pPr>
+      <w:r>
+        <w:rPr>
+          <w:rFonts w:hint="eastAsia"/>
+          <w:highlight w:val="yellow"/>
+        </w:rPr>
+        <w:t>ARMv6-M</w:t>
+      </w:r>
+      <w:r>
+        <w:rPr>
+          <w:rFonts w:hint="eastAsia"/>
+          <w:highlight w:val="yellow"/>
+        </w:rPr>
+        <w:t>与</w:t>
+      </w:r>
+      <w:r>
+        <w:rPr>
+          <w:rFonts w:hint="eastAsia"/>
+          <w:highlight w:val="yellow"/>
+        </w:rPr>
+        <w:t>Cortex-M</w:t>
+      </w:r>
+      <w:r>
+        <w:rPr>
+          <w:rFonts w:hint="eastAsia"/>
+          <w:highlight w:val="yellow"/>
+        </w:rPr>
+        <w:t>的关系：</w:t>
+      </w:r>
+    </w:p>
+    <w:p>
+      <w:pPr>
+        <w:ind w:firstLine="480"/>
+      </w:pPr>
+      <w:r>
+        <w:rPr>
+          <w:rFonts w:hint="eastAsia"/>
+        </w:rPr>
+        <w:t xml:space="preserve">    ARMv6-M</w:t>
+      </w:r>
+      <w:r>
+        <w:rPr>
+          <w:rFonts w:hint="eastAsia"/>
+        </w:rPr>
+        <w:t>是</w:t>
+      </w:r>
+      <w:r>
+        <w:rPr>
+          <w:rFonts w:hint="eastAsia"/>
+        </w:rPr>
+        <w:t>ARMv6</w:t>
+      </w:r>
+      <w:r>
+        <w:rPr>
+          <w:rFonts w:hint="eastAsia"/>
+        </w:rPr>
+        <w:t>架构的一个子集或变种，专为微控制器设计。</w:t>
+      </w:r>
+    </w:p>
+    <w:p>
+      <w:pPr>
+        <w:ind w:firstLine="480"/>
+      </w:pPr>
+      <w:r>
+        <w:rPr>
+          <w:rFonts w:hint="eastAsia"/>
+        </w:rPr>
+        <w:t xml:space="preserve">    Cortex-M0</w:t>
+      </w:r>
+      <w:r>
+        <w:rPr>
+          <w:rFonts w:hint="eastAsia"/>
+        </w:rPr>
+        <w:t>和</w:t>
+      </w:r>
+      <w:r>
+        <w:rPr>
+          <w:rFonts w:hint="eastAsia"/>
+        </w:rPr>
+        <w:t>Cortex-M0+</w:t>
+      </w:r>
+      <w:r>
+        <w:rPr>
+          <w:rFonts w:hint="eastAsia"/>
+        </w:rPr>
+        <w:t>是基于</w:t>
+      </w:r>
+      <w:r>
+        <w:rPr>
+          <w:rFonts w:hint="eastAsia"/>
+        </w:rPr>
+        <w:t>ARMv6-M</w:t>
+      </w:r>
+      <w:r>
+        <w:rPr>
+          <w:rFonts w:hint="eastAsia"/>
+        </w:rPr>
+        <w:t>架构的具体处理器实现。</w:t>
+      </w:r>
+    </w:p>
+    <w:p>
+      <w:pPr>
+        <w:ind w:firstLine="480"/>
+      </w:pPr>
+      <w:r>
+        <w:rPr>
+          <w:rFonts w:hint="eastAsia"/>
+        </w:rPr>
+        <w:t xml:space="preserve">    Cortex-M0</w:t>
+      </w:r>
+      <w:r>
+        <w:rPr>
+          <w:rFonts w:hint="eastAsia"/>
+        </w:rPr>
+        <w:t>处理器采用了三级流水线结构（取值、译码、执行），并且支持</w:t>
+      </w:r>
+      <w:r>
+        <w:rPr>
+          <w:rFonts w:hint="eastAsia"/>
+        </w:rPr>
+        <w:t>Thumb</w:t>
+      </w:r>
+      <w:r>
+        <w:rPr>
+          <w:rFonts w:hint="eastAsia"/>
+        </w:rPr>
+        <w:t>指令集，包括</w:t>
+      </w:r>
+      <w:r>
+        <w:rPr>
+          <w:rFonts w:hint="eastAsia"/>
+        </w:rPr>
+        <w:t>16</w:t>
+      </w:r>
+      <w:r>
+        <w:rPr>
+          <w:rFonts w:hint="eastAsia"/>
+        </w:rPr>
+        <w:t>位和</w:t>
+      </w:r>
+      <w:r>
+        <w:rPr>
+          <w:rFonts w:hint="eastAsia"/>
+        </w:rPr>
+        <w:t>32</w:t>
+      </w:r>
+      <w:r>
+        <w:rPr>
+          <w:rFonts w:hint="eastAsia"/>
+        </w:rPr>
+        <w:t>位的</w:t>
+      </w:r>
+      <w:r>
+        <w:rPr>
+          <w:rFonts w:hint="eastAsia"/>
+        </w:rPr>
+        <w:t>Thumb-2</w:t>
+      </w:r>
+      <w:r>
+        <w:rPr>
+          <w:rFonts w:hint="eastAsia"/>
+        </w:rPr>
+        <w:t>指令集。</w:t>
+      </w:r>
+    </w:p>
+    <w:p>
+      <w:pPr>
+        <w:ind w:firstLine="480"/>
+      </w:pPr>
+      <w:r>
+        <w:rPr>
+          <w:rFonts w:hint="eastAsia"/>
+        </w:rPr>
+        <w:t>其中，</w:t>
+      </w:r>
+      <w:r>
+        <w:rPr>
+          <w:rFonts w:hint="eastAsia"/>
+        </w:rPr>
+        <w:t>cortexM</w:t>
+      </w:r>
+      <w:r>
+        <w:t>0</w:t>
+      </w:r>
+      <w:r>
+        <w:rPr>
+          <w:rFonts w:hint="eastAsia"/>
+        </w:rPr>
+        <w:t>中</w:t>
+      </w:r>
+      <w:r>
+        <w:rPr>
+          <w:rFonts w:hint="eastAsia"/>
+        </w:rPr>
+        <w:t>NVIC</w:t>
+      </w:r>
+      <w:r>
+        <w:rPr>
+          <w:rFonts w:hint="eastAsia"/>
+        </w:rPr>
+        <w:t>部分作为系统控制器的一部分，其寄存器结构及地址是在</w:t>
+      </w:r>
+      <w:r>
+        <w:rPr>
+          <w:rFonts w:hint="eastAsia"/>
+        </w:rPr>
+        <w:t>armV</w:t>
+      </w:r>
+      <w:r>
+        <w:t>6</w:t>
+      </w:r>
+      <w:r>
+        <w:rPr>
+          <w:rFonts w:hint="eastAsia"/>
+        </w:rPr>
+        <w:t>m</w:t>
+      </w:r>
+      <w:r>
+        <w:rPr>
+          <w:rFonts w:hint="eastAsia"/>
+        </w:rPr>
+        <w:t>中规定好的，在</w:t>
+      </w:r>
+      <w:r>
+        <w:rPr>
+          <w:rFonts w:hint="eastAsia"/>
+        </w:rPr>
+        <w:t>cortexM</w:t>
+      </w:r>
+      <w:r>
+        <w:t>0</w:t>
+      </w:r>
+      <w:r>
+        <w:rPr>
+          <w:rFonts w:hint="eastAsia"/>
+        </w:rPr>
+        <w:t>手册中也是引用</w:t>
+      </w:r>
+      <w:r>
+        <w:rPr>
+          <w:rFonts w:hint="eastAsia"/>
+        </w:rPr>
+        <w:t>armV</w:t>
+      </w:r>
+      <w:r>
+        <w:t>6</w:t>
+      </w:r>
+      <w:r>
+        <w:rPr>
+          <w:rFonts w:hint="eastAsia"/>
+        </w:rPr>
+        <w:t>m</w:t>
+      </w:r>
+      <w:r>
+        <w:rPr>
+          <w:rFonts w:hint="eastAsia"/>
+        </w:rPr>
+        <w:t>的信息。</w:t>
+      </w:r>
+    </w:p>
+    <w:p>
+      <w:pPr>
+        <w:ind w:firstLine="480"/>
+      </w:pPr>
+    </w:p>
+    <w:p>
+      <w:pPr>
+        <w:pStyle w:val="2"/>
+      </w:pPr>
+      <w:r>
+        <w:rPr>
+          <w:rFonts w:hint="eastAsia"/>
+        </w:rPr>
+        <w:t>XMC</w:t>
+      </w:r>
+      <w:r>
+        <w:rPr>
+          <w:rFonts w:hint="eastAsia"/>
+        </w:rPr>
+        <w:t>汇编启动代码中文详解</w:t>
+      </w:r>
+    </w:p>
+    <w:p>
+      <w:pPr>
+        <w:ind w:firstLine="480"/>
+        <w:rPr>
+          <w:rFonts w:hint="eastAsia"/>
+        </w:rPr>
+      </w:pPr>
+      <w:r>
+        <w:rPr>
+          <w:rFonts w:hint="eastAsia"/>
+        </w:rPr>
+        <w:t>临时记录。</w:t>
+      </w:r>
+    </w:p>
+    <w:p>
+      <w:pPr>
+        <w:ind w:firstLine="480"/>
+      </w:pPr>
+      <w:r>
+        <w:t>https://blog.csdn.net/weixin_42214303/article/details/85627005</w:t>
+      </w:r>
+    </w:p>
+    <w:p>
+      <w:pPr>
+        <w:pStyle w:val="2"/>
+      </w:pPr>
+      <w:r>
+        <w:rPr>
+          <w:rFonts w:hint="eastAsia"/>
+        </w:rPr>
+        <w:t>CortexM3</w:t>
+      </w:r>
+      <w:r>
+        <w:rPr>
+          <w:rFonts w:hint="eastAsia"/>
+        </w:rPr>
+        <w:t>权威指南中</w:t>
+      </w:r>
+    </w:p>
+    <w:p>
+      <w:pPr>
+        <w:ind w:firstLine="480"/>
+        <w:rPr>
+          <w:rFonts w:hint="eastAsia"/>
+        </w:rPr>
+      </w:pPr>
+      <w:r>
+        <w:rPr>
+          <w:rFonts w:hint="eastAsia"/>
+        </w:rPr>
+        <w:t>19</w:t>
+      </w:r>
+      <w:r>
+        <w:rPr>
+          <w:rFonts w:hint="eastAsia"/>
+        </w:rPr>
+        <w:t>章节中有实力，关于</w:t>
+      </w:r>
+      <w:r>
+        <w:rPr>
+          <w:rFonts w:hint="eastAsia"/>
+        </w:rPr>
+        <w:t>GNU</w:t>
+      </w:r>
+      <w:r>
+        <w:rPr>
+          <w:rFonts w:hint="eastAsia"/>
+        </w:rPr>
+        <w:t>编译代码。</w:t>
+      </w:r>
+    </w:p>
+    <w:p>
+      <w:pPr>
+        <w:ind w:firstLine="480"/>
+        <w:rPr>
+          <w:rFonts w:hint="eastAsia"/>
+        </w:rPr>
+      </w:pPr>
+    </w:p>
+    <w:p>
+      <w:pPr>
+        <w:pStyle w:val="2"/>
         <w:sectPr>
           <w:pgSz w:w="11906" w:h="16838"/>
           <w:pgMar w:top="720" w:right="720" w:bottom="720" w:left="720" w:header="851" w:footer="992" w:gutter="0"/>
@@ -4867,7 +6629,7 @@
                     <pic:cNvPicPr/>
                   </pic:nvPicPr>
                   <pic:blipFill>
-                    <a:blip r:embed="rId39">
+                    <a:blip r:embed="rId47">
                       <a:extLst>
                         <a:ext uri="{28A0092B-C50C-407E-A947-70E740481C1C}">
                           <a14:useLocalDpi xmlns:a14="http://schemas.microsoft.com/office/drawing/2010/main" val="0"/>
@@ -4921,7 +6683,7 @@
 </file>
 
 <file path=word/endnotes.xml><?xml version="1.0" encoding="utf-8"?>
-<w:endnotes xmlns:wpc="http://schemas.microsoft.com/office/word/2010/wordprocessingCanvas" xmlns:cx="http://schemas.microsoft.com/office/drawing/2014/chartex" xmlns:cx1="http://schemas.microsoft.com/office/drawing/2015/9/8/chartex" xmlns:cx2="http://schemas.microsoft.com/office/drawing/2015/10/21/chartex" xmlns:cx3="http://schemas.microsoft.com/office/drawing/2016/5/9/chartex" xmlns:cx4="http://schemas.microsoft.com/office/drawing/2016/5/10/chartex" xmlns:cx5="http://schemas.microsoft.com/office/drawing/2016/5/11/chartex" xmlns:cx6="http://schemas.microsoft.com/office/drawing/2016/5/12/chartex" xmlns:cx7="http://schemas.microsoft.com/office/drawing/2016/5/13/chartex" xmlns:cx8="http://schemas.microsoft.com/office/drawing/2016/5/14/chartex" xmlns:mc="http://schemas.openxmlformats.org/markup-compatibility/2006" xmlns:aink="http://schemas.microsoft.com/office/drawing/2016/ink" xmlns:am3d="http://schemas.microsoft.com/office/drawing/2017/model3d" xmlns:o="urn:schemas-microsoft-com:office:office" xmlns:r="http://schemas.openxmlformats.org/officeDocument/2006/relationships" xmlns:m="http://schemas.openxmlformats.org/officeDocument/2006/math" xmlns:v="urn:schemas-microsoft-com:vml" xmlns:wp14="http://schemas.microsoft.com/office/word/2010/wordprocessingDrawing" xmlns:wp="http://schemas.openxmlformats.org/drawingml/2006/wordprocessingDrawing" xmlns:w10="urn:schemas-microsoft-com:office:word" xmlns:w="http://schemas.openxmlformats.org/wordprocessingml/2006/main" xmlns:w14="http://schemas.microsoft.com/office/word/2010/wordml" xmlns:w15="http://schemas.microsoft.com/office/word/2012/wordml" xmlns:w16cex="http://schemas.microsoft.com/office/word/2018/wordml/cex" xmlns:w16cid="http://schemas.microsoft.com/office/word/2016/wordml/cid" xmlns:w16="http://schemas.microsoft.com/office/word/2018/wordml" xmlns:w16sdtdh="http://schemas.microsoft.com/office/word/2020/wordml/sdtdatahash" xmlns:w16se="http://schemas.microsoft.com/office/word/2015/wordml/symex" xmlns:wpg="http://schemas.microsoft.com/office/word/2010/wordprocessingGroup" xmlns:wpi="http://schemas.microsoft.com/office/word/2010/wordprocessingInk" xmlns:wne="http://schemas.microsoft.com/office/word/2006/wordml" xmlns:wps="http://schemas.microsoft.com/office/word/2010/wordprocessingShape" mc:Ignorable="w14 w15 w16se w16cid w16 w16cex w16sdtdh wp14">
+<w:endnotes xmlns:wpc="http://schemas.microsoft.com/office/word/2010/wordprocessingCanvas" xmlns:cx="http://schemas.microsoft.com/office/drawing/2014/chartex" xmlns:cx1="http://schemas.microsoft.com/office/drawing/2015/9/8/chartex" xmlns:cx2="http://schemas.microsoft.com/office/drawing/2015/10/21/chartex" xmlns:cx3="http://schemas.microsoft.com/office/drawing/2016/5/9/chartex" xmlns:cx4="http://schemas.microsoft.com/office/drawing/2016/5/10/chartex" xmlns:cx5="http://schemas.microsoft.com/office/drawing/2016/5/11/chartex" xmlns:cx6="http://schemas.microsoft.com/office/drawing/2016/5/12/chartex" xmlns:cx7="http://schemas.microsoft.com/office/drawing/2016/5/13/chartex" xmlns:cx8="http://schemas.microsoft.com/office/drawing/2016/5/14/chartex" xmlns:mc="http://schemas.openxmlformats.org/markup-compatibility/2006" xmlns:aink="http://schemas.microsoft.com/office/drawing/2016/ink" xmlns:am3d="http://schemas.microsoft.com/office/drawing/2017/model3d" xmlns:o="urn:schemas-microsoft-com:office:office" xmlns:oel="http://schemas.microsoft.com/office/2019/extlst" xmlns:r="http://schemas.openxmlformats.org/officeDocument/2006/relationships" xmlns:m="http://schemas.openxmlformats.org/officeDocument/2006/math" xmlns:v="urn:schemas-microsoft-com:vml" xmlns:wp14="http://schemas.microsoft.com/office/word/2010/wordprocessingDrawing" xmlns:wp="http://schemas.openxmlformats.org/drawingml/2006/wordprocessingDrawing" xmlns:w10="urn:schemas-microsoft-com:office:word" xmlns:w="http://schemas.openxmlformats.org/wordprocessingml/2006/main" xmlns:w14="http://schemas.microsoft.com/office/word/2010/wordml" xmlns:w15="http://schemas.microsoft.com/office/word/2012/wordml" xmlns:w16cex="http://schemas.microsoft.com/office/word/2018/wordml/cex" xmlns:w16cid="http://schemas.microsoft.com/office/word/2016/wordml/cid" xmlns:w16="http://schemas.microsoft.com/office/word/2018/wordml" xmlns:w16du="http://schemas.microsoft.com/office/word/2023/wordml/word16du" xmlns:w16sdtdh="http://schemas.microsoft.com/office/word/2020/wordml/sdtdatahash" xmlns:w16se="http://schemas.microsoft.com/office/word/2015/wordml/symex" xmlns:wpg="http://schemas.microsoft.com/office/word/2010/wordprocessingGroup" xmlns:wpi="http://schemas.microsoft.com/office/word/2010/wordprocessingInk" xmlns:wne="http://schemas.microsoft.com/office/word/2006/wordml" xmlns:wps="http://schemas.microsoft.com/office/word/2010/wordprocessingShape" mc:Ignorable="w14 w15 w16se w16cid w16 w16cex w16sdtdh w16du wp14">
   <w:endnote w:type="separator" w:id="-1">
     <w:p>
       <w:pPr>
@@ -4948,7 +6710,7 @@
 </file>
 
 <file path=word/footer1.xml><?xml version="1.0" encoding="utf-8"?>
-<w:ftr xmlns:wpc="http://schemas.microsoft.com/office/word/2010/wordprocessingCanvas" xmlns:cx="http://schemas.microsoft.com/office/drawing/2014/chartex" xmlns:cx1="http://schemas.microsoft.com/office/drawing/2015/9/8/chartex" xmlns:cx2="http://schemas.microsoft.com/office/drawing/2015/10/21/chartex" xmlns:cx3="http://schemas.microsoft.com/office/drawing/2016/5/9/chartex" xmlns:cx4="http://schemas.microsoft.com/office/drawing/2016/5/10/chartex" xmlns:cx5="http://schemas.microsoft.com/office/drawing/2016/5/11/chartex" xmlns:cx6="http://schemas.microsoft.com/office/drawing/2016/5/12/chartex" xmlns:cx7="http://schemas.microsoft.com/office/drawing/2016/5/13/chartex" xmlns:cx8="http://schemas.microsoft.com/office/drawing/2016/5/14/chartex" xmlns:mc="http://schemas.openxmlformats.org/markup-compatibility/2006" xmlns:aink="http://schemas.microsoft.com/office/drawing/2016/ink" xmlns:am3d="http://schemas.microsoft.com/office/drawing/2017/model3d" xmlns:o="urn:schemas-microsoft-com:office:office" xmlns:r="http://schemas.openxmlformats.org/officeDocument/2006/relationships" xmlns:m="http://schemas.openxmlformats.org/officeDocument/2006/math" xmlns:v="urn:schemas-microsoft-com:vml" xmlns:wp14="http://schemas.microsoft.com/office/word/2010/wordprocessingDrawing" xmlns:wp="http://schemas.openxmlformats.org/drawingml/2006/wordprocessingDrawing" xmlns:w10="urn:schemas-microsoft-com:office:word" xmlns:w="http://schemas.openxmlformats.org/wordprocessingml/2006/main" xmlns:w14="http://schemas.microsoft.com/office/word/2010/wordml" xmlns:w15="http://schemas.microsoft.com/office/word/2012/wordml" xmlns:w16cex="http://schemas.microsoft.com/office/word/2018/wordml/cex" xmlns:w16cid="http://schemas.microsoft.com/office/word/2016/wordml/cid" xmlns:w16="http://schemas.microsoft.com/office/word/2018/wordml" xmlns:w16sdtdh="http://schemas.microsoft.com/office/word/2020/wordml/sdtdatahash" xmlns:w16se="http://schemas.microsoft.com/office/word/2015/wordml/symex" xmlns:wpg="http://schemas.microsoft.com/office/word/2010/wordprocessingGroup" xmlns:wpi="http://schemas.microsoft.com/office/word/2010/wordprocessingInk" xmlns:wne="http://schemas.microsoft.com/office/word/2006/wordml" xmlns:wps="http://schemas.microsoft.com/office/word/2010/wordprocessingShape" mc:Ignorable="w14 w15 w16se w16cid w16 w16cex w16sdtdh wp14">
+<w:ftr xmlns:wpc="http://schemas.microsoft.com/office/word/2010/wordprocessingCanvas" xmlns:cx="http://schemas.microsoft.com/office/drawing/2014/chartex" xmlns:cx1="http://schemas.microsoft.com/office/drawing/2015/9/8/chartex" xmlns:cx2="http://schemas.microsoft.com/office/drawing/2015/10/21/chartex" xmlns:cx3="http://schemas.microsoft.com/office/drawing/2016/5/9/chartex" xmlns:cx4="http://schemas.microsoft.com/office/drawing/2016/5/10/chartex" xmlns:cx5="http://schemas.microsoft.com/office/drawing/2016/5/11/chartex" xmlns:cx6="http://schemas.microsoft.com/office/drawing/2016/5/12/chartex" xmlns:cx7="http://schemas.microsoft.com/office/drawing/2016/5/13/chartex" xmlns:cx8="http://schemas.microsoft.com/office/drawing/2016/5/14/chartex" xmlns:mc="http://schemas.openxmlformats.org/markup-compatibility/2006" xmlns:aink="http://schemas.microsoft.com/office/drawing/2016/ink" xmlns:am3d="http://schemas.microsoft.com/office/drawing/2017/model3d" xmlns:o="urn:schemas-microsoft-com:office:office" xmlns:oel="http://schemas.microsoft.com/office/2019/extlst" xmlns:r="http://schemas.openxmlformats.org/officeDocument/2006/relationships" xmlns:m="http://schemas.openxmlformats.org/officeDocument/2006/math" xmlns:v="urn:schemas-microsoft-com:vml" xmlns:wp14="http://schemas.microsoft.com/office/word/2010/wordprocessingDrawing" xmlns:wp="http://schemas.openxmlformats.org/drawingml/2006/wordprocessingDrawing" xmlns:w10="urn:schemas-microsoft-com:office:word" xmlns:w="http://schemas.openxmlformats.org/wordprocessingml/2006/main" xmlns:w14="http://schemas.microsoft.com/office/word/2010/wordml" xmlns:w15="http://schemas.microsoft.com/office/word/2012/wordml" xmlns:w16cex="http://schemas.microsoft.com/office/word/2018/wordml/cex" xmlns:w16cid="http://schemas.microsoft.com/office/word/2016/wordml/cid" xmlns:w16="http://schemas.microsoft.com/office/word/2018/wordml" xmlns:w16du="http://schemas.microsoft.com/office/word/2023/wordml/word16du" xmlns:w16sdtdh="http://schemas.microsoft.com/office/word/2020/wordml/sdtdatahash" xmlns:w16se="http://schemas.microsoft.com/office/word/2015/wordml/symex" xmlns:wpg="http://schemas.microsoft.com/office/word/2010/wordprocessingGroup" xmlns:wpi="http://schemas.microsoft.com/office/word/2010/wordprocessingInk" xmlns:wne="http://schemas.microsoft.com/office/word/2006/wordml" xmlns:wps="http://schemas.microsoft.com/office/word/2010/wordprocessingShape" mc:Ignorable="w14 w15 w16se w16cid w16 w16cex w16sdtdh w16du wp14">
   <w:p>
     <w:pPr>
       <w:pStyle w:val="a9"/>
@@ -4959,7 +6721,7 @@
 </file>
 
 <file path=word/footer2.xml><?xml version="1.0" encoding="utf-8"?>
-<w:ftr xmlns:wpc="http://schemas.microsoft.com/office/word/2010/wordprocessingCanvas" xmlns:cx="http://schemas.microsoft.com/office/drawing/2014/chartex" xmlns:cx1="http://schemas.microsoft.com/office/drawing/2015/9/8/chartex" xmlns:cx2="http://schemas.microsoft.com/office/drawing/2015/10/21/chartex" xmlns:cx3="http://schemas.microsoft.com/office/drawing/2016/5/9/chartex" xmlns:cx4="http://schemas.microsoft.com/office/drawing/2016/5/10/chartex" xmlns:cx5="http://schemas.microsoft.com/office/drawing/2016/5/11/chartex" xmlns:cx6="http://schemas.microsoft.com/office/drawing/2016/5/12/chartex" xmlns:cx7="http://schemas.microsoft.com/office/drawing/2016/5/13/chartex" xmlns:cx8="http://schemas.microsoft.com/office/drawing/2016/5/14/chartex" xmlns:mc="http://schemas.openxmlformats.org/markup-compatibility/2006" xmlns:aink="http://schemas.microsoft.com/office/drawing/2016/ink" xmlns:am3d="http://schemas.microsoft.com/office/drawing/2017/model3d" xmlns:o="urn:schemas-microsoft-com:office:office" xmlns:r="http://schemas.openxmlformats.org/officeDocument/2006/relationships" xmlns:m="http://schemas.openxmlformats.org/officeDocument/2006/math" xmlns:v="urn:schemas-microsoft-com:vml" xmlns:wp14="http://schemas.microsoft.com/office/word/2010/wordprocessingDrawing" xmlns:wp="http://schemas.openxmlformats.org/drawingml/2006/wordprocessingDrawing" xmlns:w10="urn:schemas-microsoft-com:office:word" xmlns:w="http://schemas.openxmlformats.org/wordprocessingml/2006/main" xmlns:w14="http://schemas.microsoft.com/office/word/2010/wordml" xmlns:w15="http://schemas.microsoft.com/office/word/2012/wordml" xmlns:w16cex="http://schemas.microsoft.com/office/word/2018/wordml/cex" xmlns:w16cid="http://schemas.microsoft.com/office/word/2016/wordml/cid" xmlns:w16="http://schemas.microsoft.com/office/word/2018/wordml" xmlns:w16sdtdh="http://schemas.microsoft.com/office/word/2020/wordml/sdtdatahash" xmlns:w16se="http://schemas.microsoft.com/office/word/2015/wordml/symex" xmlns:wpg="http://schemas.microsoft.com/office/word/2010/wordprocessingGroup" xmlns:wpi="http://schemas.microsoft.com/office/word/2010/wordprocessingInk" xmlns:wne="http://schemas.microsoft.com/office/word/2006/wordml" xmlns:wps="http://schemas.microsoft.com/office/word/2010/wordprocessingShape" mc:Ignorable="w14 w15 w16se w16cid w16 w16cex w16sdtdh wp14">
+<w:ftr xmlns:wpc="http://schemas.microsoft.com/office/word/2010/wordprocessingCanvas" xmlns:cx="http://schemas.microsoft.com/office/drawing/2014/chartex" xmlns:cx1="http://schemas.microsoft.com/office/drawing/2015/9/8/chartex" xmlns:cx2="http://schemas.microsoft.com/office/drawing/2015/10/21/chartex" xmlns:cx3="http://schemas.microsoft.com/office/drawing/2016/5/9/chartex" xmlns:cx4="http://schemas.microsoft.com/office/drawing/2016/5/10/chartex" xmlns:cx5="http://schemas.microsoft.com/office/drawing/2016/5/11/chartex" xmlns:cx6="http://schemas.microsoft.com/office/drawing/2016/5/12/chartex" xmlns:cx7="http://schemas.microsoft.com/office/drawing/2016/5/13/chartex" xmlns:cx8="http://schemas.microsoft.com/office/drawing/2016/5/14/chartex" xmlns:mc="http://schemas.openxmlformats.org/markup-compatibility/2006" xmlns:aink="http://schemas.microsoft.com/office/drawing/2016/ink" xmlns:am3d="http://schemas.microsoft.com/office/drawing/2017/model3d" xmlns:o="urn:schemas-microsoft-com:office:office" xmlns:oel="http://schemas.microsoft.com/office/2019/extlst" xmlns:r="http://schemas.openxmlformats.org/officeDocument/2006/relationships" xmlns:m="http://schemas.openxmlformats.org/officeDocument/2006/math" xmlns:v="urn:schemas-microsoft-com:vml" xmlns:wp14="http://schemas.microsoft.com/office/word/2010/wordprocessingDrawing" xmlns:wp="http://schemas.openxmlformats.org/drawingml/2006/wordprocessingDrawing" xmlns:w10="urn:schemas-microsoft-com:office:word" xmlns:w="http://schemas.openxmlformats.org/wordprocessingml/2006/main" xmlns:w14="http://schemas.microsoft.com/office/word/2010/wordml" xmlns:w15="http://schemas.microsoft.com/office/word/2012/wordml" xmlns:w16cex="http://schemas.microsoft.com/office/word/2018/wordml/cex" xmlns:w16cid="http://schemas.microsoft.com/office/word/2016/wordml/cid" xmlns:w16="http://schemas.microsoft.com/office/word/2018/wordml" xmlns:w16du="http://schemas.microsoft.com/office/word/2023/wordml/word16du" xmlns:w16sdtdh="http://schemas.microsoft.com/office/word/2020/wordml/sdtdatahash" xmlns:w16se="http://schemas.microsoft.com/office/word/2015/wordml/symex" xmlns:wpg="http://schemas.microsoft.com/office/word/2010/wordprocessingGroup" xmlns:wpi="http://schemas.microsoft.com/office/word/2010/wordprocessingInk" xmlns:wne="http://schemas.microsoft.com/office/word/2006/wordml" xmlns:wps="http://schemas.microsoft.com/office/word/2010/wordprocessingShape" mc:Ignorable="w14 w15 w16se w16cid w16 w16cex w16sdtdh w16du wp14">
   <w:p>
     <w:pPr>
       <w:pStyle w:val="a9"/>
@@ -4970,7 +6732,7 @@
 </file>
 
 <file path=word/footer3.xml><?xml version="1.0" encoding="utf-8"?>
-<w:ftr xmlns:wpc="http://schemas.microsoft.com/office/word/2010/wordprocessingCanvas" xmlns:cx="http://schemas.microsoft.com/office/drawing/2014/chartex" xmlns:cx1="http://schemas.microsoft.com/office/drawing/2015/9/8/chartex" xmlns:cx2="http://schemas.microsoft.com/office/drawing/2015/10/21/chartex" xmlns:cx3="http://schemas.microsoft.com/office/drawing/2016/5/9/chartex" xmlns:cx4="http://schemas.microsoft.com/office/drawing/2016/5/10/chartex" xmlns:cx5="http://schemas.microsoft.com/office/drawing/2016/5/11/chartex" xmlns:cx6="http://schemas.microsoft.com/office/drawing/2016/5/12/chartex" xmlns:cx7="http://schemas.microsoft.com/office/drawing/2016/5/13/chartex" xmlns:cx8="http://schemas.microsoft.com/office/drawing/2016/5/14/chartex" xmlns:mc="http://schemas.openxmlformats.org/markup-compatibility/2006" xmlns:aink="http://schemas.microsoft.com/office/drawing/2016/ink" xmlns:am3d="http://schemas.microsoft.com/office/drawing/2017/model3d" xmlns:o="urn:schemas-microsoft-com:office:office" xmlns:r="http://schemas.openxmlformats.org/officeDocument/2006/relationships" xmlns:m="http://schemas.openxmlformats.org/officeDocument/2006/math" xmlns:v="urn:schemas-microsoft-com:vml" xmlns:wp14="http://schemas.microsoft.com/office/word/2010/wordprocessingDrawing" xmlns:wp="http://schemas.openxmlformats.org/drawingml/2006/wordprocessingDrawing" xmlns:w10="urn:schemas-microsoft-com:office:word" xmlns:w="http://schemas.openxmlformats.org/wordprocessingml/2006/main" xmlns:w14="http://schemas.microsoft.com/office/word/2010/wordml" xmlns:w15="http://schemas.microsoft.com/office/word/2012/wordml" xmlns:w16cex="http://schemas.microsoft.com/office/word/2018/wordml/cex" xmlns:w16cid="http://schemas.microsoft.com/office/word/2016/wordml/cid" xmlns:w16="http://schemas.microsoft.com/office/word/2018/wordml" xmlns:w16sdtdh="http://schemas.microsoft.com/office/word/2020/wordml/sdtdatahash" xmlns:w16se="http://schemas.microsoft.com/office/word/2015/wordml/symex" xmlns:wpg="http://schemas.microsoft.com/office/word/2010/wordprocessingGroup" xmlns:wpi="http://schemas.microsoft.com/office/word/2010/wordprocessingInk" xmlns:wne="http://schemas.microsoft.com/office/word/2006/wordml" xmlns:wps="http://schemas.microsoft.com/office/word/2010/wordprocessingShape" mc:Ignorable="w14 w15 w16se w16cid w16 w16cex w16sdtdh wp14">
+<w:ftr xmlns:wpc="http://schemas.microsoft.com/office/word/2010/wordprocessingCanvas" xmlns:cx="http://schemas.microsoft.com/office/drawing/2014/chartex" xmlns:cx1="http://schemas.microsoft.com/office/drawing/2015/9/8/chartex" xmlns:cx2="http://schemas.microsoft.com/office/drawing/2015/10/21/chartex" xmlns:cx3="http://schemas.microsoft.com/office/drawing/2016/5/9/chartex" xmlns:cx4="http://schemas.microsoft.com/office/drawing/2016/5/10/chartex" xmlns:cx5="http://schemas.microsoft.com/office/drawing/2016/5/11/chartex" xmlns:cx6="http://schemas.microsoft.com/office/drawing/2016/5/12/chartex" xmlns:cx7="http://schemas.microsoft.com/office/drawing/2016/5/13/chartex" xmlns:cx8="http://schemas.microsoft.com/office/drawing/2016/5/14/chartex" xmlns:mc="http://schemas.openxmlformats.org/markup-compatibility/2006" xmlns:aink="http://schemas.microsoft.com/office/drawing/2016/ink" xmlns:am3d="http://schemas.microsoft.com/office/drawing/2017/model3d" xmlns:o="urn:schemas-microsoft-com:office:office" xmlns:oel="http://schemas.microsoft.com/office/2019/extlst" xmlns:r="http://schemas.openxmlformats.org/officeDocument/2006/relationships" xmlns:m="http://schemas.openxmlformats.org/officeDocument/2006/math" xmlns:v="urn:schemas-microsoft-com:vml" xmlns:wp14="http://schemas.microsoft.com/office/word/2010/wordprocessingDrawing" xmlns:wp="http://schemas.openxmlformats.org/drawingml/2006/wordprocessingDrawing" xmlns:w10="urn:schemas-microsoft-com:office:word" xmlns:w="http://schemas.openxmlformats.org/wordprocessingml/2006/main" xmlns:w14="http://schemas.microsoft.com/office/word/2010/wordml" xmlns:w15="http://schemas.microsoft.com/office/word/2012/wordml" xmlns:w16cex="http://schemas.microsoft.com/office/word/2018/wordml/cex" xmlns:w16cid="http://schemas.microsoft.com/office/word/2016/wordml/cid" xmlns:w16="http://schemas.microsoft.com/office/word/2018/wordml" xmlns:w16du="http://schemas.microsoft.com/office/word/2023/wordml/word16du" xmlns:w16sdtdh="http://schemas.microsoft.com/office/word/2020/wordml/sdtdatahash" xmlns:w16se="http://schemas.microsoft.com/office/word/2015/wordml/symex" xmlns:wpg="http://schemas.microsoft.com/office/word/2010/wordprocessingGroup" xmlns:wpi="http://schemas.microsoft.com/office/word/2010/wordprocessingInk" xmlns:wne="http://schemas.microsoft.com/office/word/2006/wordml" xmlns:wps="http://schemas.microsoft.com/office/word/2010/wordprocessingShape" mc:Ignorable="w14 w15 w16se w16cid w16 w16cex w16sdtdh w16du wp14">
   <w:p>
     <w:pPr>
       <w:pStyle w:val="a9"/>
@@ -4981,7 +6743,7 @@
 </file>
 
 <file path=word/footnotes.xml><?xml version="1.0" encoding="utf-8"?>
-<w:footnotes xmlns:wpc="http://schemas.microsoft.com/office/word/2010/wordprocessingCanvas" xmlns:cx="http://schemas.microsoft.com/office/drawing/2014/chartex" xmlns:cx1="http://schemas.microsoft.com/office/drawing/2015/9/8/chartex" xmlns:cx2="http://schemas.microsoft.com/office/drawing/2015/10/21/chartex" xmlns:cx3="http://schemas.microsoft.com/office/drawing/2016/5/9/chartex" xmlns:cx4="http://schemas.microsoft.com/office/drawing/2016/5/10/chartex" xmlns:cx5="http://schemas.microsoft.com/office/drawing/2016/5/11/chartex" xmlns:cx6="http://schemas.microsoft.com/office/drawing/2016/5/12/chartex" xmlns:cx7="http://schemas.microsoft.com/office/drawing/2016/5/13/chartex" xmlns:cx8="http://schemas.microsoft.com/office/drawing/2016/5/14/chartex" xmlns:mc="http://schemas.openxmlformats.org/markup-compatibility/2006" xmlns:aink="http://schemas.microsoft.com/office/drawing/2016/ink" xmlns:am3d="http://schemas.microsoft.com/office/drawing/2017/model3d" xmlns:o="urn:schemas-microsoft-com:office:office" xmlns:r="http://schemas.openxmlformats.org/officeDocument/2006/relationships" xmlns:m="http://schemas.openxmlformats.org/officeDocument/2006/math" xmlns:v="urn:schemas-microsoft-com:vml" xmlns:wp14="http://schemas.microsoft.com/office/word/2010/wordprocessingDrawing" xmlns:wp="http://schemas.openxmlformats.org/drawingml/2006/wordprocessingDrawing" xmlns:w10="urn:schemas-microsoft-com:office:word" xmlns:w="http://schemas.openxmlformats.org/wordprocessingml/2006/main" xmlns:w14="http://schemas.microsoft.com/office/word/2010/wordml" xmlns:w15="http://schemas.microsoft.com/office/word/2012/wordml" xmlns:w16cex="http://schemas.microsoft.com/office/word/2018/wordml/cex" xmlns:w16cid="http://schemas.microsoft.com/office/word/2016/wordml/cid" xmlns:w16="http://schemas.microsoft.com/office/word/2018/wordml" xmlns:w16sdtdh="http://schemas.microsoft.com/office/word/2020/wordml/sdtdatahash" xmlns:w16se="http://schemas.microsoft.com/office/word/2015/wordml/symex" xmlns:wpg="http://schemas.microsoft.com/office/word/2010/wordprocessingGroup" xmlns:wpi="http://schemas.microsoft.com/office/word/2010/wordprocessingInk" xmlns:wne="http://schemas.microsoft.com/office/word/2006/wordml" xmlns:wps="http://schemas.microsoft.com/office/word/2010/wordprocessingShape" mc:Ignorable="w14 w15 w16se w16cid w16 w16cex w16sdtdh wp14">
+<w:footnotes xmlns:wpc="http://schemas.microsoft.com/office/word/2010/wordprocessingCanvas" xmlns:cx="http://schemas.microsoft.com/office/drawing/2014/chartex" xmlns:cx1="http://schemas.microsoft.com/office/drawing/2015/9/8/chartex" xmlns:cx2="http://schemas.microsoft.com/office/drawing/2015/10/21/chartex" xmlns:cx3="http://schemas.microsoft.com/office/drawing/2016/5/9/chartex" xmlns:cx4="http://schemas.microsoft.com/office/drawing/2016/5/10/chartex" xmlns:cx5="http://schemas.microsoft.com/office/drawing/2016/5/11/chartex" xmlns:cx6="http://schemas.microsoft.com/office/drawing/2016/5/12/chartex" xmlns:cx7="http://schemas.microsoft.com/office/drawing/2016/5/13/chartex" xmlns:cx8="http://schemas.microsoft.com/office/drawing/2016/5/14/chartex" xmlns:mc="http://schemas.openxmlformats.org/markup-compatibility/2006" xmlns:aink="http://schemas.microsoft.com/office/drawing/2016/ink" xmlns:am3d="http://schemas.microsoft.com/office/drawing/2017/model3d" xmlns:o="urn:schemas-microsoft-com:office:office" xmlns:oel="http://schemas.microsoft.com/office/2019/extlst" xmlns:r="http://schemas.openxmlformats.org/officeDocument/2006/relationships" xmlns:m="http://schemas.openxmlformats.org/officeDocument/2006/math" xmlns:v="urn:schemas-microsoft-com:vml" xmlns:wp14="http://schemas.microsoft.com/office/word/2010/wordprocessingDrawing" xmlns:wp="http://schemas.openxmlformats.org/drawingml/2006/wordprocessingDrawing" xmlns:w10="urn:schemas-microsoft-com:office:word" xmlns:w="http://schemas.openxmlformats.org/wordprocessingml/2006/main" xmlns:w14="http://schemas.microsoft.com/office/word/2010/wordml" xmlns:w15="http://schemas.microsoft.com/office/word/2012/wordml" xmlns:w16cex="http://schemas.microsoft.com/office/word/2018/wordml/cex" xmlns:w16cid="http://schemas.microsoft.com/office/word/2016/wordml/cid" xmlns:w16="http://schemas.microsoft.com/office/word/2018/wordml" xmlns:w16du="http://schemas.microsoft.com/office/word/2023/wordml/word16du" xmlns:w16sdtdh="http://schemas.microsoft.com/office/word/2020/wordml/sdtdatahash" xmlns:w16se="http://schemas.microsoft.com/office/word/2015/wordml/symex" xmlns:wpg="http://schemas.microsoft.com/office/word/2010/wordprocessingGroup" xmlns:wpi="http://schemas.microsoft.com/office/word/2010/wordprocessingInk" xmlns:wne="http://schemas.microsoft.com/office/word/2006/wordml" xmlns:wps="http://schemas.microsoft.com/office/word/2010/wordprocessingShape" mc:Ignorable="w14 w15 w16se w16cid w16 w16cex w16sdtdh w16du wp14">
   <w:footnote w:type="separator" w:id="-1">
     <w:p>
       <w:pPr>
@@ -5008,7 +6770,7 @@
 </file>
 
 <file path=word/header1.xml><?xml version="1.0" encoding="utf-8"?>
-<w:hdr xmlns:wpc="http://schemas.microsoft.com/office/word/2010/wordprocessingCanvas" xmlns:cx="http://schemas.microsoft.com/office/drawing/2014/chartex" xmlns:cx1="http://schemas.microsoft.com/office/drawing/2015/9/8/chartex" xmlns:cx2="http://schemas.microsoft.com/office/drawing/2015/10/21/chartex" xmlns:cx3="http://schemas.microsoft.com/office/drawing/2016/5/9/chartex" xmlns:cx4="http://schemas.microsoft.com/office/drawing/2016/5/10/chartex" xmlns:cx5="http://schemas.microsoft.com/office/drawing/2016/5/11/chartex" xmlns:cx6="http://schemas.microsoft.com/office/drawing/2016/5/12/chartex" xmlns:cx7="http://schemas.microsoft.com/office/drawing/2016/5/13/chartex" xmlns:cx8="http://schemas.microsoft.com/office/drawing/2016/5/14/chartex" xmlns:mc="http://schemas.openxmlformats.org/markup-compatibility/2006" xmlns:aink="http://schemas.microsoft.com/office/drawing/2016/ink" xmlns:am3d="http://schemas.microsoft.com/office/drawing/2017/model3d" xmlns:o="urn:schemas-microsoft-com:office:office" xmlns:r="http://schemas.openxmlformats.org/officeDocument/2006/relationships" xmlns:m="http://schemas.openxmlformats.org/officeDocument/2006/math" xmlns:v="urn:schemas-microsoft-com:vml" xmlns:wp14="http://schemas.microsoft.com/office/word/2010/wordprocessingDrawing" xmlns:wp="http://schemas.openxmlformats.org/drawingml/2006/wordprocessingDrawing" xmlns:w10="urn:schemas-microsoft-com:office:word" xmlns:w="http://schemas.openxmlformats.org/wordprocessingml/2006/main" xmlns:w14="http://schemas.microsoft.com/office/word/2010/wordml" xmlns:w15="http://schemas.microsoft.com/office/word/2012/wordml" xmlns:w16cex="http://schemas.microsoft.com/office/word/2018/wordml/cex" xmlns:w16cid="http://schemas.microsoft.com/office/word/2016/wordml/cid" xmlns:w16="http://schemas.microsoft.com/office/word/2018/wordml" xmlns:w16sdtdh="http://schemas.microsoft.com/office/word/2020/wordml/sdtdatahash" xmlns:w16se="http://schemas.microsoft.com/office/word/2015/wordml/symex" xmlns:wpg="http://schemas.microsoft.com/office/word/2010/wordprocessingGroup" xmlns:wpi="http://schemas.microsoft.com/office/word/2010/wordprocessingInk" xmlns:wne="http://schemas.microsoft.com/office/word/2006/wordml" xmlns:wps="http://schemas.microsoft.com/office/word/2010/wordprocessingShape" mc:Ignorable="w14 w15 w16se w16cid w16 w16cex w16sdtdh wp14">
+<w:hdr xmlns:wpc="http://schemas.microsoft.com/office/word/2010/wordprocessingCanvas" xmlns:cx="http://schemas.microsoft.com/office/drawing/2014/chartex" xmlns:cx1="http://schemas.microsoft.com/office/drawing/2015/9/8/chartex" xmlns:cx2="http://schemas.microsoft.com/office/drawing/2015/10/21/chartex" xmlns:cx3="http://schemas.microsoft.com/office/drawing/2016/5/9/chartex" xmlns:cx4="http://schemas.microsoft.com/office/drawing/2016/5/10/chartex" xmlns:cx5="http://schemas.microsoft.com/office/drawing/2016/5/11/chartex" xmlns:cx6="http://schemas.microsoft.com/office/drawing/2016/5/12/chartex" xmlns:cx7="http://schemas.microsoft.com/office/drawing/2016/5/13/chartex" xmlns:cx8="http://schemas.microsoft.com/office/drawing/2016/5/14/chartex" xmlns:mc="http://schemas.openxmlformats.org/markup-compatibility/2006" xmlns:aink="http://schemas.microsoft.com/office/drawing/2016/ink" xmlns:am3d="http://schemas.microsoft.com/office/drawing/2017/model3d" xmlns:o="urn:schemas-microsoft-com:office:office" xmlns:oel="http://schemas.microsoft.com/office/2019/extlst" xmlns:r="http://schemas.openxmlformats.org/officeDocument/2006/relationships" xmlns:m="http://schemas.openxmlformats.org/officeDocument/2006/math" xmlns:v="urn:schemas-microsoft-com:vml" xmlns:wp14="http://schemas.microsoft.com/office/word/2010/wordprocessingDrawing" xmlns:wp="http://schemas.openxmlformats.org/drawingml/2006/wordprocessingDrawing" xmlns:w10="urn:schemas-microsoft-com:office:word" xmlns:w="http://schemas.openxmlformats.org/wordprocessingml/2006/main" xmlns:w14="http://schemas.microsoft.com/office/word/2010/wordml" xmlns:w15="http://schemas.microsoft.com/office/word/2012/wordml" xmlns:w16cex="http://schemas.microsoft.com/office/word/2018/wordml/cex" xmlns:w16cid="http://schemas.microsoft.com/office/word/2016/wordml/cid" xmlns:w16="http://schemas.microsoft.com/office/word/2018/wordml" xmlns:w16du="http://schemas.microsoft.com/office/word/2023/wordml/word16du" xmlns:w16sdtdh="http://schemas.microsoft.com/office/word/2020/wordml/sdtdatahash" xmlns:w16se="http://schemas.microsoft.com/office/word/2015/wordml/symex" xmlns:wpg="http://schemas.microsoft.com/office/word/2010/wordprocessingGroup" xmlns:wpi="http://schemas.microsoft.com/office/word/2010/wordprocessingInk" xmlns:wne="http://schemas.microsoft.com/office/word/2006/wordml" xmlns:wps="http://schemas.microsoft.com/office/word/2010/wordprocessingShape" mc:Ignorable="w14 w15 w16se w16cid w16 w16cex w16sdtdh w16du wp14">
   <w:p>
     <w:pPr>
       <w:pStyle w:val="a7"/>
@@ -5019,18 +6781,27 @@
 </file>
 
 <file path=word/header2.xml><?xml version="1.0" encoding="utf-8"?>
-<w:hdr xmlns:wpc="http://schemas.microsoft.com/office/word/2010/wordprocessingCanvas" xmlns:cx="http://schemas.microsoft.com/office/drawing/2014/chartex" xmlns:cx1="http://schemas.microsoft.com/office/drawing/2015/9/8/chartex" xmlns:cx2="http://schemas.microsoft.com/office/drawing/2015/10/21/chartex" xmlns:cx3="http://schemas.microsoft.com/office/drawing/2016/5/9/chartex" xmlns:cx4="http://schemas.microsoft.com/office/drawing/2016/5/10/chartex" xmlns:cx5="http://schemas.microsoft.com/office/drawing/2016/5/11/chartex" xmlns:cx6="http://schemas.microsoft.com/office/drawing/2016/5/12/chartex" xmlns:cx7="http://schemas.microsoft.com/office/drawing/2016/5/13/chartex" xmlns:cx8="http://schemas.microsoft.com/office/drawing/2016/5/14/chartex" xmlns:mc="http://schemas.openxmlformats.org/markup-compatibility/2006" xmlns:aink="http://schemas.microsoft.com/office/drawing/2016/ink" xmlns:am3d="http://schemas.microsoft.com/office/drawing/2017/model3d" xmlns:o="urn:schemas-microsoft-com:office:office" xmlns:r="http://schemas.openxmlformats.org/officeDocument/2006/relationships" xmlns:m="http://schemas.openxmlformats.org/officeDocument/2006/math" xmlns:v="urn:schemas-microsoft-com:vml" xmlns:wp14="http://schemas.microsoft.com/office/word/2010/wordprocessingDrawing" xmlns:wp="http://schemas.openxmlformats.org/drawingml/2006/wordprocessingDrawing" xmlns:w10="urn:schemas-microsoft-com:office:word" xmlns:w="http://schemas.openxmlformats.org/wordprocessingml/2006/main" xmlns:w14="http://schemas.microsoft.com/office/word/2010/wordml" xmlns:w15="http://schemas.microsoft.com/office/word/2012/wordml" xmlns:w16cex="http://schemas.microsoft.com/office/word/2018/wordml/cex" xmlns:w16cid="http://schemas.microsoft.com/office/word/2016/wordml/cid" xmlns:w16="http://schemas.microsoft.com/office/word/2018/wordml" xmlns:w16sdtdh="http://schemas.microsoft.com/office/word/2020/wordml/sdtdatahash" xmlns:w16se="http://schemas.microsoft.com/office/word/2015/wordml/symex" xmlns:wpg="http://schemas.microsoft.com/office/word/2010/wordprocessingGroup" xmlns:wpi="http://schemas.microsoft.com/office/word/2010/wordprocessingInk" xmlns:wne="http://schemas.microsoft.com/office/word/2006/wordml" xmlns:wps="http://schemas.microsoft.com/office/word/2010/wordprocessingShape" mc:Ignorable="w14 w15 w16se w16cid w16 w16cex w16sdtdh wp14">
+<w:hdr xmlns:wpc="http://schemas.microsoft.com/office/word/2010/wordprocessingCanvas" xmlns:cx="http://schemas.microsoft.com/office/drawing/2014/chartex" xmlns:cx1="http://schemas.microsoft.com/office/drawing/2015/9/8/chartex" xmlns:cx2="http://schemas.microsoft.com/office/drawing/2015/10/21/chartex" xmlns:cx3="http://schemas.microsoft.com/office/drawing/2016/5/9/chartex" xmlns:cx4="http://schemas.microsoft.com/office/drawing/2016/5/10/chartex" xmlns:cx5="http://schemas.microsoft.com/office/drawing/2016/5/11/chartex" xmlns:cx6="http://schemas.microsoft.com/office/drawing/2016/5/12/chartex" xmlns:cx7="http://schemas.microsoft.com/office/drawing/2016/5/13/chartex" xmlns:cx8="http://schemas.microsoft.com/office/drawing/2016/5/14/chartex" xmlns:mc="http://schemas.openxmlformats.org/markup-compatibility/2006" xmlns:aink="http://schemas.microsoft.com/office/drawing/2016/ink" xmlns:am3d="http://schemas.microsoft.com/office/drawing/2017/model3d" xmlns:o="urn:schemas-microsoft-com:office:office" xmlns:oel="http://schemas.microsoft.com/office/2019/extlst" xmlns:r="http://schemas.openxmlformats.org/officeDocument/2006/relationships" xmlns:m="http://schemas.openxmlformats.org/officeDocument/2006/math" xmlns:v="urn:schemas-microsoft-com:vml" xmlns:wp14="http://schemas.microsoft.com/office/word/2010/wordprocessingDrawing" xmlns:wp="http://schemas.openxmlformats.org/drawingml/2006/wordprocessingDrawing" xmlns:w10="urn:schemas-microsoft-com:office:word" xmlns:w="http://schemas.openxmlformats.org/wordprocessingml/2006/main" xmlns:w14="http://schemas.microsoft.com/office/word/2010/wordml" xmlns:w15="http://schemas.microsoft.com/office/word/2012/wordml" xmlns:w16cex="http://schemas.microsoft.com/office/word/2018/wordml/cex" xmlns:w16cid="http://schemas.microsoft.com/office/word/2016/wordml/cid" xmlns:w16="http://schemas.microsoft.com/office/word/2018/wordml" xmlns:w16du="http://schemas.microsoft.com/office/word/2023/wordml/word16du" xmlns:w16sdtdh="http://schemas.microsoft.com/office/word/2020/wordml/sdtdatahash" xmlns:w16se="http://schemas.microsoft.com/office/word/2015/wordml/symex" xmlns:wpg="http://schemas.microsoft.com/office/word/2010/wordprocessingGroup" xmlns:wpi="http://schemas.microsoft.com/office/word/2010/wordprocessingInk" xmlns:wne="http://schemas.microsoft.com/office/word/2006/wordml" xmlns:wps="http://schemas.microsoft.com/office/word/2010/wordprocessingShape" mc:Ignorable="w14 w15 w16se w16cid w16 w16cex w16sdtdh w16du wp14">
   <w:p>
     <w:pPr>
       <w:pStyle w:val="a7"/>
       <w:ind w:firstLine="360"/>
+      <w:rPr>
+        <w:rFonts w:hint="eastAsia"/>
+      </w:rPr>
     </w:pPr>
+    <w:r>
+      <w:rPr>
+        <w:rFonts w:hint="eastAsia"/>
+      </w:rPr>
+      <w:t>Notes 2024-06 to</w:t>
+    </w:r>
   </w:p>
 </w:hdr>
 </file>
 
 <file path=word/header3.xml><?xml version="1.0" encoding="utf-8"?>
-<w:hdr xmlns:wpc="http://schemas.microsoft.com/office/word/2010/wordprocessingCanvas" xmlns:cx="http://schemas.microsoft.com/office/drawing/2014/chartex" xmlns:cx1="http://schemas.microsoft.com/office/drawing/2015/9/8/chartex" xmlns:cx2="http://schemas.microsoft.com/office/drawing/2015/10/21/chartex" xmlns:cx3="http://schemas.microsoft.com/office/drawing/2016/5/9/chartex" xmlns:cx4="http://schemas.microsoft.com/office/drawing/2016/5/10/chartex" xmlns:cx5="http://schemas.microsoft.com/office/drawing/2016/5/11/chartex" xmlns:cx6="http://schemas.microsoft.com/office/drawing/2016/5/12/chartex" xmlns:cx7="http://schemas.microsoft.com/office/drawing/2016/5/13/chartex" xmlns:cx8="http://schemas.microsoft.com/office/drawing/2016/5/14/chartex" xmlns:mc="http://schemas.openxmlformats.org/markup-compatibility/2006" xmlns:aink="http://schemas.microsoft.com/office/drawing/2016/ink" xmlns:am3d="http://schemas.microsoft.com/office/drawing/2017/model3d" xmlns:o="urn:schemas-microsoft-com:office:office" xmlns:r="http://schemas.openxmlformats.org/officeDocument/2006/relationships" xmlns:m="http://schemas.openxmlformats.org/officeDocument/2006/math" xmlns:v="urn:schemas-microsoft-com:vml" xmlns:wp14="http://schemas.microsoft.com/office/word/2010/wordprocessingDrawing" xmlns:wp="http://schemas.openxmlformats.org/drawingml/2006/wordprocessingDrawing" xmlns:w10="urn:schemas-microsoft-com:office:word" xmlns:w="http://schemas.openxmlformats.org/wordprocessingml/2006/main" xmlns:w14="http://schemas.microsoft.com/office/word/2010/wordml" xmlns:w15="http://schemas.microsoft.com/office/word/2012/wordml" xmlns:w16cex="http://schemas.microsoft.com/office/word/2018/wordml/cex" xmlns:w16cid="http://schemas.microsoft.com/office/word/2016/wordml/cid" xmlns:w16="http://schemas.microsoft.com/office/word/2018/wordml" xmlns:w16sdtdh="http://schemas.microsoft.com/office/word/2020/wordml/sdtdatahash" xmlns:w16se="http://schemas.microsoft.com/office/word/2015/wordml/symex" xmlns:wpg="http://schemas.microsoft.com/office/word/2010/wordprocessingGroup" xmlns:wpi="http://schemas.microsoft.com/office/word/2010/wordprocessingInk" xmlns:wne="http://schemas.microsoft.com/office/word/2006/wordml" xmlns:wps="http://schemas.microsoft.com/office/word/2010/wordprocessingShape" mc:Ignorable="w14 w15 w16se w16cid w16 w16cex w16sdtdh wp14">
+<w:hdr xmlns:wpc="http://schemas.microsoft.com/office/word/2010/wordprocessingCanvas" xmlns:cx="http://schemas.microsoft.com/office/drawing/2014/chartex" xmlns:cx1="http://schemas.microsoft.com/office/drawing/2015/9/8/chartex" xmlns:cx2="http://schemas.microsoft.com/office/drawing/2015/10/21/chartex" xmlns:cx3="http://schemas.microsoft.com/office/drawing/2016/5/9/chartex" xmlns:cx4="http://schemas.microsoft.com/office/drawing/2016/5/10/chartex" xmlns:cx5="http://schemas.microsoft.com/office/drawing/2016/5/11/chartex" xmlns:cx6="http://schemas.microsoft.com/office/drawing/2016/5/12/chartex" xmlns:cx7="http://schemas.microsoft.com/office/drawing/2016/5/13/chartex" xmlns:cx8="http://schemas.microsoft.com/office/drawing/2016/5/14/chartex" xmlns:mc="http://schemas.openxmlformats.org/markup-compatibility/2006" xmlns:aink="http://schemas.microsoft.com/office/drawing/2016/ink" xmlns:am3d="http://schemas.microsoft.com/office/drawing/2017/model3d" xmlns:o="urn:schemas-microsoft-com:office:office" xmlns:oel="http://schemas.microsoft.com/office/2019/extlst" xmlns:r="http://schemas.openxmlformats.org/officeDocument/2006/relationships" xmlns:m="http://schemas.openxmlformats.org/officeDocument/2006/math" xmlns:v="urn:schemas-microsoft-com:vml" xmlns:wp14="http://schemas.microsoft.com/office/word/2010/wordprocessingDrawing" xmlns:wp="http://schemas.openxmlformats.org/drawingml/2006/wordprocessingDrawing" xmlns:w10="urn:schemas-microsoft-com:office:word" xmlns:w="http://schemas.openxmlformats.org/wordprocessingml/2006/main" xmlns:w14="http://schemas.microsoft.com/office/word/2010/wordml" xmlns:w15="http://schemas.microsoft.com/office/word/2012/wordml" xmlns:w16cex="http://schemas.microsoft.com/office/word/2018/wordml/cex" xmlns:w16cid="http://schemas.microsoft.com/office/word/2016/wordml/cid" xmlns:w16="http://schemas.microsoft.com/office/word/2018/wordml" xmlns:w16du="http://schemas.microsoft.com/office/word/2023/wordml/word16du" xmlns:w16sdtdh="http://schemas.microsoft.com/office/word/2020/wordml/sdtdatahash" xmlns:w16se="http://schemas.microsoft.com/office/word/2015/wordml/symex" xmlns:wpg="http://schemas.microsoft.com/office/word/2010/wordprocessingGroup" xmlns:wpi="http://schemas.microsoft.com/office/word/2010/wordprocessingInk" xmlns:wne="http://schemas.microsoft.com/office/word/2006/wordml" xmlns:wps="http://schemas.microsoft.com/office/word/2010/wordprocessingShape" mc:Ignorable="w14 w15 w16se w16cid w16 w16cex w16sdtdh w16du wp14">
   <w:p>
     <w:pPr>
       <w:pStyle w:val="a7"/>
@@ -5041,7 +6812,7 @@
 </file>
 
 <file path=word/numbering.xml><?xml version="1.0" encoding="utf-8"?>
-<w:numbering xmlns:wpc="http://schemas.microsoft.com/office/word/2010/wordprocessingCanvas" xmlns:cx="http://schemas.microsoft.com/office/drawing/2014/chartex" xmlns:cx1="http://schemas.microsoft.com/office/drawing/2015/9/8/chartex" xmlns:cx2="http://schemas.microsoft.com/office/drawing/2015/10/21/chartex" xmlns:cx3="http://schemas.microsoft.com/office/drawing/2016/5/9/chartex" xmlns:cx4="http://schemas.microsoft.com/office/drawing/2016/5/10/chartex" xmlns:cx5="http://schemas.microsoft.com/office/drawing/2016/5/11/chartex" xmlns:cx6="http://schemas.microsoft.com/office/drawing/2016/5/12/chartex" xmlns:cx7="http://schemas.microsoft.com/office/drawing/2016/5/13/chartex" xmlns:cx8="http://schemas.microsoft.com/office/drawing/2016/5/14/chartex" xmlns:mc="http://schemas.openxmlformats.org/markup-compatibility/2006" xmlns:aink="http://schemas.microsoft.com/office/drawing/2016/ink" xmlns:am3d="http://schemas.microsoft.com/office/drawing/2017/model3d" xmlns:o="urn:schemas-microsoft-com:office:office" xmlns:r="http://schemas.openxmlformats.org/officeDocument/2006/relationships" xmlns:m="http://schemas.openxmlformats.org/officeDocument/2006/math" xmlns:v="urn:schemas-microsoft-com:vml" xmlns:wp14="http://schemas.microsoft.com/office/word/2010/wordprocessingDrawing" xmlns:wp="http://schemas.openxmlformats.org/drawingml/2006/wordprocessingDrawing" xmlns:w10="urn:schemas-microsoft-com:office:word" xmlns:w="http://schemas.openxmlformats.org/wordprocessingml/2006/main" xmlns:w14="http://schemas.microsoft.com/office/word/2010/wordml" xmlns:w15="http://schemas.microsoft.com/office/word/2012/wordml" xmlns:w16cex="http://schemas.microsoft.com/office/word/2018/wordml/cex" xmlns:w16cid="http://schemas.microsoft.com/office/word/2016/wordml/cid" xmlns:w16="http://schemas.microsoft.com/office/word/2018/wordml" xmlns:w16sdtdh="http://schemas.microsoft.com/office/word/2020/wordml/sdtdatahash" xmlns:w16se="http://schemas.microsoft.com/office/word/2015/wordml/symex" xmlns:wpg="http://schemas.microsoft.com/office/word/2010/wordprocessingGroup" xmlns:wpi="http://schemas.microsoft.com/office/word/2010/wordprocessingInk" xmlns:wne="http://schemas.microsoft.com/office/word/2006/wordml" xmlns:wps="http://schemas.microsoft.com/office/word/2010/wordprocessingShape" mc:Ignorable="w14 w15 w16se w16cid w16 w16cex w16sdtdh wp14">
+<w:numbering xmlns:wpc="http://schemas.microsoft.com/office/word/2010/wordprocessingCanvas" xmlns:cx="http://schemas.microsoft.com/office/drawing/2014/chartex" xmlns:cx1="http://schemas.microsoft.com/office/drawing/2015/9/8/chartex" xmlns:cx2="http://schemas.microsoft.com/office/drawing/2015/10/21/chartex" xmlns:cx3="http://schemas.microsoft.com/office/drawing/2016/5/9/chartex" xmlns:cx4="http://schemas.microsoft.com/office/drawing/2016/5/10/chartex" xmlns:cx5="http://schemas.microsoft.com/office/drawing/2016/5/11/chartex" xmlns:cx6="http://schemas.microsoft.com/office/drawing/2016/5/12/chartex" xmlns:cx7="http://schemas.microsoft.com/office/drawing/2016/5/13/chartex" xmlns:cx8="http://schemas.microsoft.com/office/drawing/2016/5/14/chartex" xmlns:mc="http://schemas.openxmlformats.org/markup-compatibility/2006" xmlns:aink="http://schemas.microsoft.com/office/drawing/2016/ink" xmlns:am3d="http://schemas.microsoft.com/office/drawing/2017/model3d" xmlns:o="urn:schemas-microsoft-com:office:office" xmlns:oel="http://schemas.microsoft.com/office/2019/extlst" xmlns:r="http://schemas.openxmlformats.org/officeDocument/2006/relationships" xmlns:m="http://schemas.openxmlformats.org/officeDocument/2006/math" xmlns:v="urn:schemas-microsoft-com:vml" xmlns:wp14="http://schemas.microsoft.com/office/word/2010/wordprocessingDrawing" xmlns:wp="http://schemas.openxmlformats.org/drawingml/2006/wordprocessingDrawing" xmlns:w10="urn:schemas-microsoft-com:office:word" xmlns:w="http://schemas.openxmlformats.org/wordprocessingml/2006/main" xmlns:w14="http://schemas.microsoft.com/office/word/2010/wordml" xmlns:w15="http://schemas.microsoft.com/office/word/2012/wordml" xmlns:w16cex="http://schemas.microsoft.com/office/word/2018/wordml/cex" xmlns:w16cid="http://schemas.microsoft.com/office/word/2016/wordml/cid" xmlns:w16="http://schemas.microsoft.com/office/word/2018/wordml" xmlns:w16du="http://schemas.microsoft.com/office/word/2023/wordml/word16du" xmlns:w16sdtdh="http://schemas.microsoft.com/office/word/2020/wordml/sdtdatahash" xmlns:w16se="http://schemas.microsoft.com/office/word/2015/wordml/symex" xmlns:wpg="http://schemas.microsoft.com/office/word/2010/wordprocessingGroup" xmlns:wpi="http://schemas.microsoft.com/office/word/2010/wordprocessingInk" xmlns:wne="http://schemas.microsoft.com/office/word/2006/wordml" xmlns:wps="http://schemas.microsoft.com/office/word/2010/wordprocessingShape" mc:Ignorable="w14 w15 w16se w16cid w16 w16cex w16sdtdh w16du wp14">
   <w:abstractNum w:abstractNumId="0" w15:restartNumberingAfterBreak="0">
     <w:nsid w:val="AD6E4ABF"/>
     <w:multiLevelType w:val="singleLevel"/>
@@ -5634,6 +7405,95 @@
     </w:lvl>
   </w:abstractNum>
   <w:abstractNum w:abstractNumId="15" w15:restartNumberingAfterBreak="0">
+    <w:nsid w:val="4C437573"/>
+    <w:multiLevelType w:val="hybridMultilevel"/>
+    <w:tmpl w:val="0EA63ED6"/>
+    <w:lvl w:ilvl="0" w:tplc="98A43C1A">
+      <w:start w:val="1"/>
+      <w:numFmt w:val="decimal"/>
+      <w:lvlText w:val="%1）"/>
+      <w:lvlJc w:val="left"/>
+      <w:pPr>
+        <w:ind w:left="840" w:hanging="360"/>
+      </w:pPr>
+      <w:rPr>
+        <w:rFonts w:hint="default"/>
+      </w:rPr>
+    </w:lvl>
+    <w:lvl w:ilvl="1" w:tplc="04090019" w:tentative="1">
+      <w:start w:val="1"/>
+      <w:numFmt w:val="lowerLetter"/>
+      <w:lvlText w:val="%2)"/>
+      <w:lvlJc w:val="left"/>
+      <w:pPr>
+        <w:ind w:left="1360" w:hanging="440"/>
+      </w:pPr>
+    </w:lvl>
+    <w:lvl w:ilvl="2" w:tplc="0409001B" w:tentative="1">
+      <w:start w:val="1"/>
+      <w:numFmt w:val="lowerRoman"/>
+      <w:lvlText w:val="%3."/>
+      <w:lvlJc w:val="right"/>
+      <w:pPr>
+        <w:ind w:left="1800" w:hanging="440"/>
+      </w:pPr>
+    </w:lvl>
+    <w:lvl w:ilvl="3" w:tplc="0409000F" w:tentative="1">
+      <w:start w:val="1"/>
+      <w:numFmt w:val="decimal"/>
+      <w:lvlText w:val="%4."/>
+      <w:lvlJc w:val="left"/>
+      <w:pPr>
+        <w:ind w:left="2240" w:hanging="440"/>
+      </w:pPr>
+    </w:lvl>
+    <w:lvl w:ilvl="4" w:tplc="04090019" w:tentative="1">
+      <w:start w:val="1"/>
+      <w:numFmt w:val="lowerLetter"/>
+      <w:lvlText w:val="%5)"/>
+      <w:lvlJc w:val="left"/>
+      <w:pPr>
+        <w:ind w:left="2680" w:hanging="440"/>
+      </w:pPr>
+    </w:lvl>
+    <w:lvl w:ilvl="5" w:tplc="0409001B" w:tentative="1">
+      <w:start w:val="1"/>
+      <w:numFmt w:val="lowerRoman"/>
+      <w:lvlText w:val="%6."/>
+      <w:lvlJc w:val="right"/>
+      <w:pPr>
+        <w:ind w:left="3120" w:hanging="440"/>
+      </w:pPr>
+    </w:lvl>
+    <w:lvl w:ilvl="6" w:tplc="0409000F" w:tentative="1">
+      <w:start w:val="1"/>
+      <w:numFmt w:val="decimal"/>
+      <w:lvlText w:val="%7."/>
+      <w:lvlJc w:val="left"/>
+      <w:pPr>
+        <w:ind w:left="3560" w:hanging="440"/>
+      </w:pPr>
+    </w:lvl>
+    <w:lvl w:ilvl="7" w:tplc="04090019" w:tentative="1">
+      <w:start w:val="1"/>
+      <w:numFmt w:val="lowerLetter"/>
+      <w:lvlText w:val="%8)"/>
+      <w:lvlJc w:val="left"/>
+      <w:pPr>
+        <w:ind w:left="4000" w:hanging="440"/>
+      </w:pPr>
+    </w:lvl>
+    <w:lvl w:ilvl="8" w:tplc="0409001B" w:tentative="1">
+      <w:start w:val="1"/>
+      <w:numFmt w:val="lowerRoman"/>
+      <w:lvlText w:val="%9."/>
+      <w:lvlJc w:val="right"/>
+      <w:pPr>
+        <w:ind w:left="4440" w:hanging="440"/>
+      </w:pPr>
+    </w:lvl>
+  </w:abstractNum>
+  <w:abstractNum w:abstractNumId="16" w15:restartNumberingAfterBreak="0">
     <w:nsid w:val="4C8F406C"/>
     <w:multiLevelType w:val="hybridMultilevel"/>
     <w:tmpl w:val="B414DFD4"/>
@@ -5722,7 +7582,96 @@
       </w:pPr>
     </w:lvl>
   </w:abstractNum>
-  <w:abstractNum w:abstractNumId="16" w15:restartNumberingAfterBreak="0">
+  <w:abstractNum w:abstractNumId="17" w15:restartNumberingAfterBreak="0">
+    <w:nsid w:val="51F30E76"/>
+    <w:multiLevelType w:val="hybridMultilevel"/>
+    <w:tmpl w:val="E220648E"/>
+    <w:lvl w:ilvl="0" w:tplc="A0E4E14C">
+      <w:start w:val="1"/>
+      <w:numFmt w:val="decimal"/>
+      <w:lvlText w:val="%1&gt;"/>
+      <w:lvlJc w:val="left"/>
+      <w:pPr>
+        <w:ind w:left="840" w:hanging="360"/>
+      </w:pPr>
+      <w:rPr>
+        <w:rFonts w:hint="default"/>
+      </w:rPr>
+    </w:lvl>
+    <w:lvl w:ilvl="1" w:tplc="04090019" w:tentative="1">
+      <w:start w:val="1"/>
+      <w:numFmt w:val="lowerLetter"/>
+      <w:lvlText w:val="%2)"/>
+      <w:lvlJc w:val="left"/>
+      <w:pPr>
+        <w:ind w:left="1320" w:hanging="420"/>
+      </w:pPr>
+    </w:lvl>
+    <w:lvl w:ilvl="2" w:tplc="0409001B" w:tentative="1">
+      <w:start w:val="1"/>
+      <w:numFmt w:val="lowerRoman"/>
+      <w:lvlText w:val="%3."/>
+      <w:lvlJc w:val="right"/>
+      <w:pPr>
+        <w:ind w:left="1740" w:hanging="420"/>
+      </w:pPr>
+    </w:lvl>
+    <w:lvl w:ilvl="3" w:tplc="0409000F" w:tentative="1">
+      <w:start w:val="1"/>
+      <w:numFmt w:val="decimal"/>
+      <w:lvlText w:val="%4."/>
+      <w:lvlJc w:val="left"/>
+      <w:pPr>
+        <w:ind w:left="2160" w:hanging="420"/>
+      </w:pPr>
+    </w:lvl>
+    <w:lvl w:ilvl="4" w:tplc="04090019" w:tentative="1">
+      <w:start w:val="1"/>
+      <w:numFmt w:val="lowerLetter"/>
+      <w:lvlText w:val="%5)"/>
+      <w:lvlJc w:val="left"/>
+      <w:pPr>
+        <w:ind w:left="2580" w:hanging="420"/>
+      </w:pPr>
+    </w:lvl>
+    <w:lvl w:ilvl="5" w:tplc="0409001B" w:tentative="1">
+      <w:start w:val="1"/>
+      <w:numFmt w:val="lowerRoman"/>
+      <w:lvlText w:val="%6."/>
+      <w:lvlJc w:val="right"/>
+      <w:pPr>
+        <w:ind w:left="3000" w:hanging="420"/>
+      </w:pPr>
+    </w:lvl>
+    <w:lvl w:ilvl="6" w:tplc="0409000F" w:tentative="1">
+      <w:start w:val="1"/>
+      <w:numFmt w:val="decimal"/>
+      <w:lvlText w:val="%7."/>
+      <w:lvlJc w:val="left"/>
+      <w:pPr>
+        <w:ind w:left="3420" w:hanging="420"/>
+      </w:pPr>
+    </w:lvl>
+    <w:lvl w:ilvl="7" w:tplc="04090019" w:tentative="1">
+      <w:start w:val="1"/>
+      <w:numFmt w:val="lowerLetter"/>
+      <w:lvlText w:val="%8)"/>
+      <w:lvlJc w:val="left"/>
+      <w:pPr>
+        <w:ind w:left="3840" w:hanging="420"/>
+      </w:pPr>
+    </w:lvl>
+    <w:lvl w:ilvl="8" w:tplc="0409001B" w:tentative="1">
+      <w:start w:val="1"/>
+      <w:numFmt w:val="lowerRoman"/>
+      <w:lvlText w:val="%9."/>
+      <w:lvlJc w:val="right"/>
+      <w:pPr>
+        <w:ind w:left="4260" w:hanging="420"/>
+      </w:pPr>
+    </w:lvl>
+  </w:abstractNum>
+  <w:abstractNum w:abstractNumId="18" w15:restartNumberingAfterBreak="0">
     <w:nsid w:val="62D556C5"/>
     <w:multiLevelType w:val="hybridMultilevel"/>
     <w:tmpl w:val="0DD2B5A6"/>
@@ -5811,7 +7760,7 @@
       </w:pPr>
     </w:lvl>
   </w:abstractNum>
-  <w:abstractNum w:abstractNumId="17" w15:restartNumberingAfterBreak="0">
+  <w:abstractNum w:abstractNumId="19" w15:restartNumberingAfterBreak="0">
     <w:nsid w:val="6EFE3C21"/>
     <w:multiLevelType w:val="singleLevel"/>
     <w:tmpl w:val="6EFE3C21"/>
@@ -5827,7 +7776,7 @@
       </w:pPr>
     </w:lvl>
   </w:abstractNum>
-  <w:abstractNum w:abstractNumId="18" w15:restartNumberingAfterBreak="0">
+  <w:abstractNum w:abstractNumId="20" w15:restartNumberingAfterBreak="0">
     <w:nsid w:val="76BB53C2"/>
     <w:multiLevelType w:val="multilevel"/>
     <w:tmpl w:val="76BB53C2"/>
@@ -5966,7 +7915,7 @@
       </w:rPr>
     </w:lvl>
   </w:abstractNum>
-  <w:abstractNum w:abstractNumId="19" w15:restartNumberingAfterBreak="0">
+  <w:abstractNum w:abstractNumId="21" w15:restartNumberingAfterBreak="0">
     <w:nsid w:val="77AE2F19"/>
     <w:multiLevelType w:val="singleLevel"/>
     <w:tmpl w:val="77AE2F19"/>
@@ -5982,7 +7931,7 @@
       </w:pPr>
     </w:lvl>
   </w:abstractNum>
-  <w:abstractNum w:abstractNumId="20" w15:restartNumberingAfterBreak="0">
+  <w:abstractNum w:abstractNumId="22" w15:restartNumberingAfterBreak="0">
     <w:nsid w:val="7FB832E7"/>
     <w:multiLevelType w:val="singleLevel"/>
     <w:tmpl w:val="7FB832E7"/>
@@ -5994,7 +7943,7 @@
       <w:lvlJc w:val="left"/>
     </w:lvl>
   </w:abstractNum>
-  <w:abstractNum w:abstractNumId="21" w15:restartNumberingAfterBreak="0">
+  <w:abstractNum w:abstractNumId="23" w15:restartNumberingAfterBreak="0">
     <w:nsid w:val="7FFE540B"/>
     <w:multiLevelType w:val="singleLevel"/>
     <w:tmpl w:val="7FFE540B"/>
@@ -6006,71 +7955,71 @@
       <w:lvlJc w:val="left"/>
     </w:lvl>
   </w:abstractNum>
-  <w:num w:numId="1">
-    <w:abstractNumId w:val="18"/>
+  <w:num w:numId="1" w16cid:durableId="1253127958">
+    <w:abstractNumId w:val="20"/>
   </w:num>
-  <w:num w:numId="2">
+  <w:num w:numId="2" w16cid:durableId="1113017441">
     <w:abstractNumId w:val="1"/>
   </w:num>
-  <w:num w:numId="3">
+  <w:num w:numId="3" w16cid:durableId="2071341568">
+    <w:abstractNumId w:val="23"/>
+  </w:num>
+  <w:num w:numId="4" w16cid:durableId="1730612653">
     <w:abstractNumId w:val="21"/>
   </w:num>
-  <w:num w:numId="4">
+  <w:num w:numId="5" w16cid:durableId="618875587">
+    <w:abstractNumId w:val="9"/>
+  </w:num>
+  <w:num w:numId="6" w16cid:durableId="1520316106">
+    <w:abstractNumId w:val="7"/>
+  </w:num>
+  <w:num w:numId="7" w16cid:durableId="506212111">
+    <w:abstractNumId w:val="5"/>
+  </w:num>
+  <w:num w:numId="8" w16cid:durableId="7684263">
+    <w:abstractNumId w:val="3"/>
+  </w:num>
+  <w:num w:numId="9" w16cid:durableId="117114708">
     <w:abstractNumId w:val="19"/>
   </w:num>
-  <w:num w:numId="5">
-    <w:abstractNumId w:val="9"/>
-  </w:num>
-  <w:num w:numId="6">
-    <w:abstractNumId w:val="7"/>
-  </w:num>
-  <w:num w:numId="7">
-    <w:abstractNumId w:val="5"/>
-  </w:num>
-  <w:num w:numId="8">
-    <w:abstractNumId w:val="3"/>
-  </w:num>
-  <w:num w:numId="9">
-    <w:abstractNumId w:val="17"/>
-  </w:num>
-  <w:num w:numId="10">
+  <w:num w:numId="10" w16cid:durableId="1450591164">
     <w:abstractNumId w:val="14"/>
   </w:num>
-  <w:num w:numId="11">
+  <w:num w:numId="11" w16cid:durableId="796025695">
     <w:abstractNumId w:val="10"/>
   </w:num>
-  <w:num w:numId="12">
+  <w:num w:numId="12" w16cid:durableId="1142428060">
+    <w:abstractNumId w:val="22"/>
+  </w:num>
+  <w:num w:numId="13" w16cid:durableId="776757860">
+    <w:abstractNumId w:val="6"/>
+  </w:num>
+  <w:num w:numId="14" w16cid:durableId="2040351844">
+    <w:abstractNumId w:val="0"/>
+  </w:num>
+  <w:num w:numId="15" w16cid:durableId="680401630">
+    <w:abstractNumId w:val="8"/>
+  </w:num>
+  <w:num w:numId="16" w16cid:durableId="1027146518">
+    <w:abstractNumId w:val="4"/>
+  </w:num>
+  <w:num w:numId="17" w16cid:durableId="83109438">
+    <w:abstractNumId w:val="2"/>
+  </w:num>
+  <w:num w:numId="18" w16cid:durableId="667440004">
     <w:abstractNumId w:val="20"/>
   </w:num>
-  <w:num w:numId="13">
-    <w:abstractNumId w:val="6"/>
-  </w:num>
-  <w:num w:numId="14">
-    <w:abstractNumId w:val="0"/>
-  </w:num>
-  <w:num w:numId="15">
-    <w:abstractNumId w:val="8"/>
-  </w:num>
-  <w:num w:numId="16">
-    <w:abstractNumId w:val="4"/>
-  </w:num>
-  <w:num w:numId="17">
-    <w:abstractNumId w:val="2"/>
-  </w:num>
-  <w:num w:numId="18">
-    <w:abstractNumId w:val="18"/>
-  </w:num>
-  <w:num w:numId="19">
+  <w:num w:numId="19" w16cid:durableId="1299800555">
     <w:abstractNumId w:val="12"/>
   </w:num>
-  <w:num w:numId="20">
+  <w:num w:numId="20" w16cid:durableId="2099934432">
     <w:abstractNumId w:val="13"/>
   </w:num>
-  <w:num w:numId="21">
-    <w:abstractNumId w:val="15"/>
+  <w:num w:numId="21" w16cid:durableId="770930798">
+    <w:abstractNumId w:val="16"/>
   </w:num>
-  <w:num w:numId="22">
-    <w:abstractNumId w:val="18"/>
+  <w:num w:numId="22" w16cid:durableId="1925802999">
+    <w:abstractNumId w:val="20"/>
     <w:lvlOverride w:ilvl="0">
       <w:startOverride w:val="1"/>
     </w:lvlOverride>
@@ -6099,8 +8048,8 @@
       <w:startOverride w:val="1"/>
     </w:lvlOverride>
   </w:num>
-  <w:num w:numId="23">
-    <w:abstractNumId w:val="18"/>
+  <w:num w:numId="23" w16cid:durableId="924454859">
+    <w:abstractNumId w:val="20"/>
     <w:lvlOverride w:ilvl="0">
       <w:startOverride w:val="1"/>
     </w:lvlOverride>
@@ -6129,14 +8078,14 @@
       <w:startOverride w:val="1"/>
     </w:lvlOverride>
   </w:num>
-  <w:num w:numId="24">
+  <w:num w:numId="24" w16cid:durableId="1794596713">
     <w:abstractNumId w:val="11"/>
   </w:num>
-  <w:num w:numId="25">
-    <w:abstractNumId w:val="16"/>
+  <w:num w:numId="25" w16cid:durableId="1745493151">
+    <w:abstractNumId w:val="18"/>
   </w:num>
-  <w:num w:numId="26">
-    <w:abstractNumId w:val="18"/>
+  <w:num w:numId="26" w16cid:durableId="42213211">
+    <w:abstractNumId w:val="20"/>
     <w:lvlOverride w:ilvl="0">
       <w:startOverride w:val="1"/>
     </w:lvlOverride>
@@ -6165,11 +8114,47 @@
       <w:startOverride w:val="1"/>
     </w:lvlOverride>
   </w:num>
+  <w:num w:numId="27" w16cid:durableId="1869565280">
+    <w:abstractNumId w:val="20"/>
+    <w:lvlOverride w:ilvl="0">
+      <w:startOverride w:val="1"/>
+    </w:lvlOverride>
+    <w:lvlOverride w:ilvl="1">
+      <w:startOverride w:val="1"/>
+    </w:lvlOverride>
+    <w:lvlOverride w:ilvl="2">
+      <w:startOverride w:val="1"/>
+    </w:lvlOverride>
+    <w:lvlOverride w:ilvl="3">
+      <w:startOverride w:val="1"/>
+    </w:lvlOverride>
+    <w:lvlOverride w:ilvl="4">
+      <w:startOverride w:val="1"/>
+    </w:lvlOverride>
+    <w:lvlOverride w:ilvl="5">
+      <w:startOverride w:val="1"/>
+    </w:lvlOverride>
+    <w:lvlOverride w:ilvl="6">
+      <w:startOverride w:val="1"/>
+    </w:lvlOverride>
+    <w:lvlOverride w:ilvl="7">
+      <w:startOverride w:val="1"/>
+    </w:lvlOverride>
+    <w:lvlOverride w:ilvl="8">
+      <w:startOverride w:val="1"/>
+    </w:lvlOverride>
+  </w:num>
+  <w:num w:numId="28" w16cid:durableId="1570578804">
+    <w:abstractNumId w:val="17"/>
+  </w:num>
+  <w:num w:numId="29" w16cid:durableId="220797491">
+    <w:abstractNumId w:val="15"/>
+  </w:num>
 </w:numbering>
 </file>
 
 <file path=word/styles.xml><?xml version="1.0" encoding="utf-8"?>
-<w:styles xmlns:mc="http://schemas.openxmlformats.org/markup-compatibility/2006" xmlns:r="http://schemas.openxmlformats.org/officeDocument/2006/relationships" xmlns:w="http://schemas.openxmlformats.org/wordprocessingml/2006/main" xmlns:w14="http://schemas.microsoft.com/office/word/2010/wordml" xmlns:w15="http://schemas.microsoft.com/office/word/2012/wordml" xmlns:w16cex="http://schemas.microsoft.com/office/word/2018/wordml/cex" xmlns:w16cid="http://schemas.microsoft.com/office/word/2016/wordml/cid" xmlns:w16="http://schemas.microsoft.com/office/word/2018/wordml" xmlns:w16sdtdh="http://schemas.microsoft.com/office/word/2020/wordml/sdtdatahash" xmlns:w16se="http://schemas.microsoft.com/office/word/2015/wordml/symex" mc:Ignorable="w14 w15 w16se w16cid w16 w16cex w16sdtdh">
+<w:styles xmlns:mc="http://schemas.openxmlformats.org/markup-compatibility/2006" xmlns:r="http://schemas.openxmlformats.org/officeDocument/2006/relationships" xmlns:w="http://schemas.openxmlformats.org/wordprocessingml/2006/main" xmlns:w14="http://schemas.microsoft.com/office/word/2010/wordml" xmlns:w15="http://schemas.microsoft.com/office/word/2012/wordml" xmlns:w16cex="http://schemas.microsoft.com/office/word/2018/wordml/cex" xmlns:w16cid="http://schemas.microsoft.com/office/word/2016/wordml/cid" xmlns:w16="http://schemas.microsoft.com/office/word/2018/wordml" xmlns:w16du="http://schemas.microsoft.com/office/word/2023/wordml/word16du" xmlns:w16sdtdh="http://schemas.microsoft.com/office/word/2020/wordml/sdtdatahash" xmlns:w16se="http://schemas.microsoft.com/office/word/2015/wordml/symex" mc:Ignorable="w14 w15 w16se w16cid w16 w16cex w16sdtdh w16du">
   <w:docDefaults>
     <w:rPrDefault>
       <w:rPr>
@@ -6508,6 +8493,7 @@
     <w:name w:val="heading 2"/>
     <w:basedOn w:val="a"/>
     <w:next w:val="a"/>
+    <w:autoRedefine/>
     <w:unhideWhenUsed/>
     <w:qFormat/>
     <w:pPr>
@@ -6714,6 +8700,7 @@
     <w:basedOn w:val="a"/>
     <w:next w:val="a"/>
     <w:qFormat/>
+    <w:rsid w:val="00565642"/>
     <w:pPr>
       <w:keepNext/>
       <w:keepLines/>
@@ -6722,6 +8709,7 @@
         <w:numId w:val="1"/>
       </w:numPr>
       <w:spacing w:before="260" w:after="260" w:line="480" w:lineRule="auto"/>
+      <w:ind w:left="420" w:firstLine="200"/>
       <w:outlineLvl w:val="2"/>
     </w:pPr>
     <w:rPr>
@@ -6800,6 +8788,62 @@
     <w:rsid w:val="005B7366"/>
   </w:style>
 </w:styles>
+</file>
+
+<file path=word/ink/ink1.xml><?xml version="1.0" encoding="utf-8"?>
+<inkml:ink xmlns:inkml="http://www.w3.org/2003/InkML">
+  <inkml:definitions>
+    <inkml:context xml:id="ctx0">
+      <inkml:inkSource xml:id="inkSrc0">
+        <inkml:traceFormat>
+          <inkml:channel name="X" type="integer" min="-2.14748E9" max="2.14748E9" units="cm"/>
+          <inkml:channel name="Y" type="integer" min="-2.14748E9" max="2.14748E9" units="cm"/>
+          <inkml:channel name="F" type="integer" max="32767" units="dev"/>
+        </inkml:traceFormat>
+        <inkml:channelProperties>
+          <inkml:channelProperty channel="X" name="resolution" value="1000" units="1/cm"/>
+          <inkml:channelProperty channel="Y" name="resolution" value="1000" units="1/cm"/>
+          <inkml:channelProperty channel="F" name="resolution" value="0" units="1/dev"/>
+        </inkml:channelProperties>
+      </inkml:inkSource>
+      <inkml:timestamp xml:id="ts0" timeString="2024-06-27T09:53:30.977"/>
+    </inkml:context>
+    <inkml:brush xml:id="br0">
+      <inkml:brushProperty name="width" value="0.035" units="cm"/>
+      <inkml:brushProperty name="height" value="0.035" units="cm"/>
+      <inkml:brushProperty name="color" value="#E71224"/>
+    </inkml:brush>
+  </inkml:definitions>
+  <inkml:trace contextRef="#ctx0" brushRef="#br0">0 1 24575</inkml:trace>
+</inkml:ink>
+</file>
+
+<file path=word/ink/ink2.xml><?xml version="1.0" encoding="utf-8"?>
+<inkml:ink xmlns:inkml="http://www.w3.org/2003/InkML">
+  <inkml:definitions>
+    <inkml:context xml:id="ctx0">
+      <inkml:inkSource xml:id="inkSrc0">
+        <inkml:traceFormat>
+          <inkml:channel name="X" type="integer" min="-2.14748E9" max="2.14748E9" units="cm"/>
+          <inkml:channel name="Y" type="integer" min="-2.14748E9" max="2.14748E9" units="cm"/>
+          <inkml:channel name="F" type="integer" max="32767" units="dev"/>
+        </inkml:traceFormat>
+        <inkml:channelProperties>
+          <inkml:channelProperty channel="X" name="resolution" value="1000" units="1/cm"/>
+          <inkml:channelProperty channel="Y" name="resolution" value="1000" units="1/cm"/>
+          <inkml:channelProperty channel="F" name="resolution" value="0" units="1/dev"/>
+        </inkml:channelProperties>
+      </inkml:inkSource>
+      <inkml:timestamp xml:id="ts0" timeString="2024-06-27T09:52:59.828"/>
+    </inkml:context>
+    <inkml:brush xml:id="br0">
+      <inkml:brushProperty name="width" value="0.035" units="cm"/>
+      <inkml:brushProperty name="height" value="0.035" units="cm"/>
+      <inkml:brushProperty name="color" value="#E71224"/>
+    </inkml:brush>
+  </inkml:definitions>
+  <inkml:trace contextRef="#ctx0" brushRef="#br0">0 1 24575,'0'0'-8191</inkml:trace>
+</inkml:ink>
 </file>
 
 <file path=word/theme/theme1.xml><?xml version="1.0" encoding="utf-8"?>
@@ -7059,12 +9103,24 @@
 </file>
 
 <file path=customXml/item1.xml><?xml version="1.0" encoding="utf-8"?>
+<b:Sources xmlns:b="http://schemas.openxmlformats.org/officeDocument/2006/bibliography" xmlns="http://schemas.openxmlformats.org/officeDocument/2006/bibliography" SelectedStyle="\APASixthEditionOfficeOnline.xsl" StyleName="APA" Version="6"/>
+</file>
+
+<file path=customXml/item2.xml><?xml version="1.0" encoding="utf-8"?>
 <s:customData xmlns="http://www.wps.cn/officeDocument/2013/wpsCustomData" xmlns:s="http://www.wps.cn/officeDocument/2013/wpsCustomData">
   <customSectProps/>
 </s:customData>
 </file>
 
 <file path=customXml/itemProps1.xml><?xml version="1.0" encoding="utf-8"?>
+<ds:datastoreItem xmlns:ds="http://schemas.openxmlformats.org/officeDocument/2006/customXml" ds:itemID="{430AC997-8F17-45E6-BDD5-BDDB723B1AB1}">
+  <ds:schemaRefs>
+    <ds:schemaRef ds:uri="http://schemas.openxmlformats.org/officeDocument/2006/bibliography"/>
+  </ds:schemaRefs>
+</ds:datastoreItem>
+</file>
+
+<file path=customXml/itemProps2.xml><?xml version="1.0" encoding="utf-8"?>
 <ds:datastoreItem xmlns:ds="http://schemas.openxmlformats.org/officeDocument/2006/customXml" ds:itemID="{B1977F7D-205B-4081-913C-38D41E755F92}">
   <ds:schemaRefs>
     <ds:schemaRef ds:uri="http://www.wps.cn/officeDocument/2013/wpsCustomData"/>

</xml_diff>